<commit_message>
tasks for preliminary preparation
</commit_message>
<xml_diff>
--- a/labs/laboratory-work-5/Лабораторна робота №5.docx
+++ b/labs/laboratory-work-5/Лабораторна робота №5.docx
@@ -486,16 +486,7 @@
           <w:szCs w:val="36"/>
           <w:rtl w:val="0"/>
         </w:rPr>
-        <w:t xml:space="preserve">Dmytro </w:t>
-      </w:r>
-      <w:r>
-        <w:rPr>
-          <w:color w:val="000000"/>
-          <w:sz w:val="36"/>
-          <w:szCs w:val="36"/>
-          <w:rtl w:val="0"/>
-        </w:rPr>
-        <w:t xml:space="preserve">Onufriiev</w:t>
+        <w:t xml:space="preserve">Dmytro Onufriiev</w:t>
       </w:r>
       <w:r>
         <w:rPr>
@@ -616,61 +607,7 @@
           <w:szCs w:val="28"/>
           <w:rtl w:val="0"/>
         </w:rPr>
-        <w:t xml:space="preserve">Робота студентів групи РПЗ-13А та РПЗ-13Б Eleven Two </w:t>
-      </w:r>
-      <w:r>
-        <w:rPr>
-          <w:color w:val="000000"/>
-          <w:sz w:val="28"/>
-          <w:szCs w:val="28"/>
-          <w:rtl w:val="0"/>
-        </w:rPr>
-        <w:t xml:space="preserve">Zeroes</w:t>
-      </w:r>
-      <w:r>
-        <w:rPr>
-          <w:color w:val="000000"/>
-          <w:sz w:val="28"/>
-          <w:szCs w:val="28"/>
-          <w:rtl w:val="0"/>
-        </w:rPr>
-        <w:t xml:space="preserve">: Vlad </w:t>
-      </w:r>
-      <w:r>
-        <w:rPr>
-          <w:color w:val="000000"/>
-          <w:sz w:val="28"/>
-          <w:szCs w:val="28"/>
-          <w:rtl w:val="0"/>
-        </w:rPr>
-        <w:t xml:space="preserve">Sapozhnyk</w:t>
-      </w:r>
-      <w:r>
-        <w:rPr>
-          <w:color w:val="000000"/>
-          <w:sz w:val="28"/>
-          <w:szCs w:val="28"/>
-          <w:rtl w:val="0"/>
-        </w:rPr>
-        <w:t xml:space="preserve">, Max Karpenko and Dmytro </w:t>
-      </w:r>
-      <w:r>
-        <w:rPr>
-          <w:color w:val="000000"/>
-          <w:sz w:val="28"/>
-          <w:szCs w:val="28"/>
-          <w:rtl w:val="0"/>
-        </w:rPr>
-        <w:t xml:space="preserve">Onufriiev</w:t>
-      </w:r>
-      <w:r>
-        <w:rPr>
-          <w:color w:val="000000"/>
-          <w:sz w:val="28"/>
-          <w:szCs w:val="28"/>
-          <w:rtl w:val="0"/>
-        </w:rPr>
-        <w:t xml:space="preserve">. </w:t>
+        <w:t xml:space="preserve">Робота студентів групи РПЗ-13А та РПЗ-13Б Eleven Two Zeroes: Vlad Sapozhnyk, Max Karpenko and Dmytro Onufriiev. </w:t>
       </w:r>
     </w:p>
     <w:p>
@@ -852,23 +789,7 @@
           <w:szCs w:val="28"/>
           <w:rtl w:val="0"/>
         </w:rPr>
-        <w:t xml:space="preserve">Віртуальна машина – </w:t>
-      </w:r>
-      <w:r>
-        <w:rPr>
-          <w:sz w:val="28"/>
-          <w:szCs w:val="28"/>
-          <w:rtl w:val="0"/>
-        </w:rPr>
-        <w:t xml:space="preserve">Virtual Box</w:t>
-      </w:r>
-      <w:r>
-        <w:rPr>
-          <w:sz w:val="28"/>
-          <w:szCs w:val="28"/>
-          <w:rtl w:val="0"/>
-        </w:rPr>
-        <w:t xml:space="preserve"> (Oracle).</w:t>
+        <w:t xml:space="preserve">Віртуальна машина – Virtual Box (Oracle).</w:t>
       </w:r>
     </w:p>
     <w:p>
@@ -935,6 +856,7 @@
         <w:jc w:val="both"/>
         <w:rPr>
           <w:b w:val="1"/>
+          <w:i w:val="1"/>
           <w:sz w:val="28"/>
           <w:szCs w:val="28"/>
         </w:rPr>
@@ -958,19 +880,2925 @@
           <w:szCs w:val="28"/>
           <w:rtl w:val="0"/>
         </w:rPr>
-        <w:t xml:space="preserve">Created by Dmytro </w:t>
-      </w:r>
-      <w:r>
+        <w:t xml:space="preserve">Created by Dmytro Onufriiev</w:t>
+      </w:r>
+      <w:r>
+        <w:rPr>
+          <w:rtl w:val="0"/>
+        </w:rPr>
+      </w:r>
+    </w:p>
+    <w:tbl>
+      <w:tblPr>
+        <w:tblStyle w:val="Table1"/>
+        <w:tblW w:w="4275.0" w:type="dxa"/>
+        <w:jc w:val="left"/>
+        <w:tblBorders>
+          <w:top w:color="000000" w:space="0" w:sz="0" w:val="nil"/>
+          <w:left w:color="000000" w:space="0" w:sz="0" w:val="nil"/>
+          <w:bottom w:color="000000" w:space="0" w:sz="0" w:val="nil"/>
+          <w:right w:color="000000" w:space="0" w:sz="0" w:val="nil"/>
+          <w:insideH w:color="000000" w:space="0" w:sz="0" w:val="nil"/>
+          <w:insideV w:color="000000" w:space="0" w:sz="0" w:val="nil"/>
+        </w:tblBorders>
+        <w:tblLayout w:type="fixed"/>
+        <w:tblLook w:val="0600"/>
+      </w:tblPr>
+      <w:tblGrid>
+        <w:gridCol w:w="2235"/>
+        <w:gridCol w:w="2040"/>
+        <w:tblGridChange w:id="0">
+          <w:tblGrid>
+            <w:gridCol w:w="2235"/>
+            <w:gridCol w:w="2040"/>
+          </w:tblGrid>
+        </w:tblGridChange>
+      </w:tblGrid>
+      <w:tr>
+        <w:trPr>
+          <w:cantSplit w:val="0"/>
+          <w:trHeight w:val="315" w:hRule="atLeast"/>
+          <w:tblHeader w:val="0"/>
+        </w:trPr>
+        <w:tc>
+          <w:tcPr>
+            <w:gridSpan w:val="2"/>
+            <w:tcBorders>
+              <w:top w:color="000000" w:space="0" w:sz="6" w:val="single"/>
+              <w:left w:color="000000" w:space="0" w:sz="6" w:val="single"/>
+              <w:bottom w:color="000000" w:space="0" w:sz="6" w:val="single"/>
+              <w:right w:color="000000" w:space="0" w:sz="6" w:val="single"/>
+            </w:tcBorders>
+            <w:tcMar>
+              <w:top w:w="40.0" w:type="dxa"/>
+              <w:left w:w="40.0" w:type="dxa"/>
+              <w:bottom w:w="40.0" w:type="dxa"/>
+              <w:right w:w="40.0" w:type="dxa"/>
+            </w:tcMar>
+            <w:vAlign w:val="bottom"/>
+          </w:tcPr>
+          <w:p>
+            <w:pPr>
+              <w:widowControl w:val="0"/>
+              <w:spacing w:line="276" w:lineRule="auto"/>
+              <w:rPr>
+                <w:rFonts w:ascii="Arial" w:cs="Arial" w:eastAsia="Arial" w:hAnsi="Arial"/>
+              </w:rPr>
+            </w:pPr>
+            <w:r>
+              <w:rPr>
+                <w:rFonts w:ascii="Arial" w:cs="Arial" w:eastAsia="Arial" w:hAnsi="Arial"/>
+                <w:b w:val="1"/>
+                <w:rtl w:val="0"/>
+              </w:rPr>
+              <w:t xml:space="preserve">Словник</w:t>
+            </w:r>
+            <w:r>
+              <w:rPr>
+                <w:rtl w:val="0"/>
+              </w:rPr>
+            </w:r>
+          </w:p>
+        </w:tc>
+      </w:tr>
+      <w:tr>
+        <w:trPr>
+          <w:cantSplit w:val="0"/>
+          <w:trHeight w:val="315" w:hRule="atLeast"/>
+          <w:tblHeader w:val="0"/>
+        </w:trPr>
+        <w:tc>
+          <w:tcPr>
+            <w:tcBorders>
+              <w:top w:color="cccccc" w:space="0" w:sz="6" w:val="single"/>
+              <w:left w:color="000000" w:space="0" w:sz="6" w:val="single"/>
+              <w:bottom w:color="000000" w:space="0" w:sz="6" w:val="single"/>
+              <w:right w:color="000000" w:space="0" w:sz="6" w:val="single"/>
+            </w:tcBorders>
+            <w:shd w:fill="auto" w:val="clear"/>
+            <w:tcMar>
+              <w:top w:w="40.0" w:type="dxa"/>
+              <w:left w:w="40.0" w:type="dxa"/>
+              <w:bottom w:w="40.0" w:type="dxa"/>
+              <w:right w:w="40.0" w:type="dxa"/>
+            </w:tcMar>
+            <w:vAlign w:val="bottom"/>
+          </w:tcPr>
+          <w:p>
+            <w:pPr>
+              <w:widowControl w:val="0"/>
+              <w:spacing w:line="276" w:lineRule="auto"/>
+              <w:rPr>
+                <w:rFonts w:ascii="Arial" w:cs="Arial" w:eastAsia="Arial" w:hAnsi="Arial"/>
+              </w:rPr>
+            </w:pPr>
+            <w:r>
+              <w:rPr>
+                <w:rFonts w:ascii="Arial" w:cs="Arial" w:eastAsia="Arial" w:hAnsi="Arial"/>
+                <w:b w:val="1"/>
+                <w:rtl w:val="0"/>
+              </w:rPr>
+              <w:t xml:space="preserve">Термін</w:t>
+            </w:r>
+            <w:r>
+              <w:rPr>
+                <w:rtl w:val="0"/>
+              </w:rPr>
+            </w:r>
+          </w:p>
+        </w:tc>
+        <w:tc>
+          <w:tcPr>
+            <w:tcBorders>
+              <w:top w:color="cccccc" w:space="0" w:sz="6" w:val="single"/>
+              <w:left w:color="cccccc" w:space="0" w:sz="6" w:val="single"/>
+              <w:bottom w:color="000000" w:space="0" w:sz="6" w:val="single"/>
+              <w:right w:color="000000" w:space="0" w:sz="6" w:val="single"/>
+            </w:tcBorders>
+            <w:shd w:fill="auto" w:val="clear"/>
+            <w:tcMar>
+              <w:top w:w="40.0" w:type="dxa"/>
+              <w:left w:w="40.0" w:type="dxa"/>
+              <w:bottom w:w="40.0" w:type="dxa"/>
+              <w:right w:w="40.0" w:type="dxa"/>
+            </w:tcMar>
+            <w:vAlign w:val="bottom"/>
+          </w:tcPr>
+          <w:p>
+            <w:pPr>
+              <w:widowControl w:val="0"/>
+              <w:spacing w:line="276" w:lineRule="auto"/>
+              <w:rPr>
+                <w:rFonts w:ascii="Arial" w:cs="Arial" w:eastAsia="Arial" w:hAnsi="Arial"/>
+              </w:rPr>
+            </w:pPr>
+            <w:r>
+              <w:rPr>
+                <w:rFonts w:ascii="Arial" w:cs="Arial" w:eastAsia="Arial" w:hAnsi="Arial"/>
+                <w:b w:val="1"/>
+                <w:rtl w:val="0"/>
+              </w:rPr>
+              <w:t xml:space="preserve">Переклад</w:t>
+            </w:r>
+            <w:r>
+              <w:rPr>
+                <w:rtl w:val="0"/>
+              </w:rPr>
+            </w:r>
+          </w:p>
+        </w:tc>
+      </w:tr>
+      <w:tr>
+        <w:trPr>
+          <w:cantSplit w:val="0"/>
+          <w:trHeight w:val="315" w:hRule="atLeast"/>
+          <w:tblHeader w:val="0"/>
+        </w:trPr>
+        <w:tc>
+          <w:tcPr>
+            <w:tcBorders>
+              <w:top w:color="cccccc" w:space="0" w:sz="6" w:val="single"/>
+              <w:left w:color="000000" w:space="0" w:sz="6" w:val="single"/>
+              <w:bottom w:color="000000" w:space="0" w:sz="6" w:val="single"/>
+              <w:right w:color="000000" w:space="0" w:sz="6" w:val="single"/>
+            </w:tcBorders>
+            <w:shd w:fill="auto" w:val="clear"/>
+            <w:tcMar>
+              <w:top w:w="40.0" w:type="dxa"/>
+              <w:left w:w="40.0" w:type="dxa"/>
+              <w:bottom w:w="40.0" w:type="dxa"/>
+              <w:right w:w="40.0" w:type="dxa"/>
+            </w:tcMar>
+            <w:vAlign w:val="bottom"/>
+          </w:tcPr>
+          <w:p>
+            <w:pPr>
+              <w:widowControl w:val="0"/>
+              <w:spacing w:line="276" w:lineRule="auto"/>
+              <w:rPr>
+                <w:rFonts w:ascii="Arial" w:cs="Arial" w:eastAsia="Arial" w:hAnsi="Arial"/>
+              </w:rPr>
+            </w:pPr>
+            <w:r>
+              <w:rPr>
+                <w:rFonts w:ascii="Arial" w:cs="Arial" w:eastAsia="Arial" w:hAnsi="Arial"/>
+                <w:rtl w:val="0"/>
+              </w:rPr>
+              <w:t xml:space="preserve">Navigate</w:t>
+            </w:r>
+          </w:p>
+        </w:tc>
+        <w:tc>
+          <w:tcPr>
+            <w:tcBorders>
+              <w:top w:color="cccccc" w:space="0" w:sz="6" w:val="single"/>
+              <w:left w:color="cccccc" w:space="0" w:sz="6" w:val="single"/>
+              <w:bottom w:color="000000" w:space="0" w:sz="6" w:val="single"/>
+              <w:right w:color="000000" w:space="0" w:sz="6" w:val="single"/>
+            </w:tcBorders>
+            <w:shd w:fill="auto" w:val="clear"/>
+            <w:tcMar>
+              <w:top w:w="40.0" w:type="dxa"/>
+              <w:left w:w="40.0" w:type="dxa"/>
+              <w:bottom w:w="40.0" w:type="dxa"/>
+              <w:right w:w="40.0" w:type="dxa"/>
+            </w:tcMar>
+            <w:vAlign w:val="bottom"/>
+          </w:tcPr>
+          <w:p>
+            <w:pPr>
+              <w:widowControl w:val="0"/>
+              <w:spacing w:line="276" w:lineRule="auto"/>
+              <w:rPr>
+                <w:rFonts w:ascii="Arial" w:cs="Arial" w:eastAsia="Arial" w:hAnsi="Arial"/>
+              </w:rPr>
+            </w:pPr>
+            <w:r>
+              <w:rPr>
+                <w:rFonts w:ascii="Arial" w:cs="Arial" w:eastAsia="Arial" w:hAnsi="Arial"/>
+                <w:rtl w:val="0"/>
+              </w:rPr>
+              <w:t xml:space="preserve">Навігація</w:t>
+            </w:r>
+          </w:p>
+        </w:tc>
+      </w:tr>
+      <w:tr>
+        <w:trPr>
+          <w:cantSplit w:val="0"/>
+          <w:trHeight w:val="315" w:hRule="atLeast"/>
+          <w:tblHeader w:val="0"/>
+        </w:trPr>
+        <w:tc>
+          <w:tcPr>
+            <w:tcBorders>
+              <w:top w:color="cccccc" w:space="0" w:sz="6" w:val="single"/>
+              <w:left w:color="000000" w:space="0" w:sz="6" w:val="single"/>
+              <w:bottom w:color="000000" w:space="0" w:sz="6" w:val="single"/>
+              <w:right w:color="000000" w:space="0" w:sz="6" w:val="single"/>
+            </w:tcBorders>
+            <w:shd w:fill="auto" w:val="clear"/>
+            <w:tcMar>
+              <w:top w:w="40.0" w:type="dxa"/>
+              <w:left w:w="40.0" w:type="dxa"/>
+              <w:bottom w:w="40.0" w:type="dxa"/>
+              <w:right w:w="40.0" w:type="dxa"/>
+            </w:tcMar>
+            <w:vAlign w:val="bottom"/>
+          </w:tcPr>
+          <w:p>
+            <w:pPr>
+              <w:widowControl w:val="0"/>
+              <w:spacing w:line="276" w:lineRule="auto"/>
+              <w:rPr>
+                <w:rFonts w:ascii="Arial" w:cs="Arial" w:eastAsia="Arial" w:hAnsi="Arial"/>
+              </w:rPr>
+            </w:pPr>
+            <w:r>
+              <w:rPr>
+                <w:rFonts w:ascii="Arial" w:cs="Arial" w:eastAsia="Arial" w:hAnsi="Arial"/>
+                <w:rtl w:val="0"/>
+              </w:rPr>
+              <w:t xml:space="preserve">Manipulate</w:t>
+            </w:r>
+          </w:p>
+        </w:tc>
+        <w:tc>
+          <w:tcPr>
+            <w:tcBorders>
+              <w:top w:color="cccccc" w:space="0" w:sz="6" w:val="single"/>
+              <w:left w:color="cccccc" w:space="0" w:sz="6" w:val="single"/>
+              <w:bottom w:color="000000" w:space="0" w:sz="6" w:val="single"/>
+              <w:right w:color="000000" w:space="0" w:sz="6" w:val="single"/>
+            </w:tcBorders>
+            <w:shd w:fill="auto" w:val="clear"/>
+            <w:tcMar>
+              <w:top w:w="40.0" w:type="dxa"/>
+              <w:left w:w="40.0" w:type="dxa"/>
+              <w:bottom w:w="40.0" w:type="dxa"/>
+              <w:right w:w="40.0" w:type="dxa"/>
+            </w:tcMar>
+            <w:vAlign w:val="bottom"/>
+          </w:tcPr>
+          <w:p>
+            <w:pPr>
+              <w:widowControl w:val="0"/>
+              <w:spacing w:line="276" w:lineRule="auto"/>
+              <w:rPr>
+                <w:rFonts w:ascii="Arial" w:cs="Arial" w:eastAsia="Arial" w:hAnsi="Arial"/>
+              </w:rPr>
+            </w:pPr>
+            <w:r>
+              <w:rPr>
+                <w:rFonts w:ascii="Arial" w:cs="Arial" w:eastAsia="Arial" w:hAnsi="Arial"/>
+                <w:rtl w:val="0"/>
+              </w:rPr>
+              <w:t xml:space="preserve">Маніпулювати</w:t>
+            </w:r>
+          </w:p>
+        </w:tc>
+      </w:tr>
+      <w:tr>
+        <w:trPr>
+          <w:cantSplit w:val="0"/>
+          <w:trHeight w:val="315" w:hRule="atLeast"/>
+          <w:tblHeader w:val="0"/>
+        </w:trPr>
+        <w:tc>
+          <w:tcPr>
+            <w:tcBorders>
+              <w:top w:color="cccccc" w:space="0" w:sz="6" w:val="single"/>
+              <w:left w:color="000000" w:space="0" w:sz="6" w:val="single"/>
+              <w:bottom w:color="000000" w:space="0" w:sz="6" w:val="single"/>
+              <w:right w:color="000000" w:space="0" w:sz="6" w:val="single"/>
+            </w:tcBorders>
+            <w:shd w:fill="auto" w:val="clear"/>
+            <w:tcMar>
+              <w:top w:w="40.0" w:type="dxa"/>
+              <w:left w:w="40.0" w:type="dxa"/>
+              <w:bottom w:w="40.0" w:type="dxa"/>
+              <w:right w:w="40.0" w:type="dxa"/>
+            </w:tcMar>
+            <w:vAlign w:val="bottom"/>
+          </w:tcPr>
+          <w:p>
+            <w:pPr>
+              <w:widowControl w:val="0"/>
+              <w:spacing w:line="276" w:lineRule="auto"/>
+              <w:rPr>
+                <w:rFonts w:ascii="Arial" w:cs="Arial" w:eastAsia="Arial" w:hAnsi="Arial"/>
+              </w:rPr>
+            </w:pPr>
+            <w:r>
+              <w:rPr>
+                <w:rFonts w:ascii="Arial" w:cs="Arial" w:eastAsia="Arial" w:hAnsi="Arial"/>
+                <w:rtl w:val="0"/>
+              </w:rPr>
+              <w:t xml:space="preserve">Organize</w:t>
+            </w:r>
+          </w:p>
+        </w:tc>
+        <w:tc>
+          <w:tcPr>
+            <w:tcBorders>
+              <w:top w:color="cccccc" w:space="0" w:sz="6" w:val="single"/>
+              <w:left w:color="cccccc" w:space="0" w:sz="6" w:val="single"/>
+              <w:bottom w:color="000000" w:space="0" w:sz="6" w:val="single"/>
+              <w:right w:color="000000" w:space="0" w:sz="6" w:val="single"/>
+            </w:tcBorders>
+            <w:shd w:fill="auto" w:val="clear"/>
+            <w:tcMar>
+              <w:top w:w="40.0" w:type="dxa"/>
+              <w:left w:w="40.0" w:type="dxa"/>
+              <w:bottom w:w="40.0" w:type="dxa"/>
+              <w:right w:w="40.0" w:type="dxa"/>
+            </w:tcMar>
+            <w:vAlign w:val="bottom"/>
+          </w:tcPr>
+          <w:p>
+            <w:pPr>
+              <w:widowControl w:val="0"/>
+              <w:spacing w:line="276" w:lineRule="auto"/>
+              <w:rPr>
+                <w:rFonts w:ascii="Arial" w:cs="Arial" w:eastAsia="Arial" w:hAnsi="Arial"/>
+              </w:rPr>
+            </w:pPr>
+            <w:r>
+              <w:rPr>
+                <w:rFonts w:ascii="Arial" w:cs="Arial" w:eastAsia="Arial" w:hAnsi="Arial"/>
+                <w:rtl w:val="0"/>
+              </w:rPr>
+              <w:t xml:space="preserve">Організовувати</w:t>
+            </w:r>
+          </w:p>
+        </w:tc>
+      </w:tr>
+      <w:tr>
+        <w:trPr>
+          <w:cantSplit w:val="0"/>
+          <w:trHeight w:val="315" w:hRule="atLeast"/>
+          <w:tblHeader w:val="0"/>
+        </w:trPr>
+        <w:tc>
+          <w:tcPr>
+            <w:tcBorders>
+              <w:top w:color="cccccc" w:space="0" w:sz="6" w:val="single"/>
+              <w:left w:color="000000" w:space="0" w:sz="6" w:val="single"/>
+              <w:bottom w:color="000000" w:space="0" w:sz="6" w:val="single"/>
+              <w:right w:color="000000" w:space="0" w:sz="6" w:val="single"/>
+            </w:tcBorders>
+            <w:shd w:fill="auto" w:val="clear"/>
+            <w:tcMar>
+              <w:top w:w="40.0" w:type="dxa"/>
+              <w:left w:w="40.0" w:type="dxa"/>
+              <w:bottom w:w="40.0" w:type="dxa"/>
+              <w:right w:w="40.0" w:type="dxa"/>
+            </w:tcMar>
+            <w:vAlign w:val="bottom"/>
+          </w:tcPr>
+          <w:p>
+            <w:pPr>
+              <w:widowControl w:val="0"/>
+              <w:spacing w:line="276" w:lineRule="auto"/>
+              <w:rPr>
+                <w:rFonts w:ascii="Arial" w:cs="Arial" w:eastAsia="Arial" w:hAnsi="Arial"/>
+              </w:rPr>
+            </w:pPr>
+            <w:r>
+              <w:rPr>
+                <w:rFonts w:ascii="Arial" w:cs="Arial" w:eastAsia="Arial" w:hAnsi="Arial"/>
+                <w:rtl w:val="0"/>
+              </w:rPr>
+              <w:t xml:space="preserve">Explore</w:t>
+            </w:r>
+          </w:p>
+        </w:tc>
+        <w:tc>
+          <w:tcPr>
+            <w:tcBorders>
+              <w:top w:color="cccccc" w:space="0" w:sz="6" w:val="single"/>
+              <w:left w:color="cccccc" w:space="0" w:sz="6" w:val="single"/>
+              <w:bottom w:color="000000" w:space="0" w:sz="6" w:val="single"/>
+              <w:right w:color="000000" w:space="0" w:sz="6" w:val="single"/>
+            </w:tcBorders>
+            <w:shd w:fill="auto" w:val="clear"/>
+            <w:tcMar>
+              <w:top w:w="40.0" w:type="dxa"/>
+              <w:left w:w="40.0" w:type="dxa"/>
+              <w:bottom w:w="40.0" w:type="dxa"/>
+              <w:right w:w="40.0" w:type="dxa"/>
+            </w:tcMar>
+            <w:vAlign w:val="bottom"/>
+          </w:tcPr>
+          <w:p>
+            <w:pPr>
+              <w:widowControl w:val="0"/>
+              <w:spacing w:line="276" w:lineRule="auto"/>
+              <w:rPr>
+                <w:rFonts w:ascii="Arial" w:cs="Arial" w:eastAsia="Arial" w:hAnsi="Arial"/>
+              </w:rPr>
+            </w:pPr>
+            <w:r>
+              <w:rPr>
+                <w:rFonts w:ascii="Arial" w:cs="Arial" w:eastAsia="Arial" w:hAnsi="Arial"/>
+                <w:rtl w:val="0"/>
+              </w:rPr>
+              <w:t xml:space="preserve">Досліджувати</w:t>
+            </w:r>
+          </w:p>
+        </w:tc>
+      </w:tr>
+      <w:tr>
+        <w:trPr>
+          <w:cantSplit w:val="0"/>
+          <w:trHeight w:val="315" w:hRule="atLeast"/>
+          <w:tblHeader w:val="0"/>
+        </w:trPr>
+        <w:tc>
+          <w:tcPr>
+            <w:tcBorders>
+              <w:top w:color="cccccc" w:space="0" w:sz="6" w:val="single"/>
+              <w:left w:color="000000" w:space="0" w:sz="6" w:val="single"/>
+              <w:bottom w:color="000000" w:space="0" w:sz="6" w:val="single"/>
+              <w:right w:color="000000" w:space="0" w:sz="6" w:val="single"/>
+            </w:tcBorders>
+            <w:shd w:fill="auto" w:val="clear"/>
+            <w:tcMar>
+              <w:top w:w="40.0" w:type="dxa"/>
+              <w:left w:w="40.0" w:type="dxa"/>
+              <w:bottom w:w="40.0" w:type="dxa"/>
+              <w:right w:w="40.0" w:type="dxa"/>
+            </w:tcMar>
+            <w:vAlign w:val="bottom"/>
+          </w:tcPr>
+          <w:p>
+            <w:pPr>
+              <w:widowControl w:val="0"/>
+              <w:spacing w:line="276" w:lineRule="auto"/>
+              <w:rPr>
+                <w:rFonts w:ascii="Arial" w:cs="Arial" w:eastAsia="Arial" w:hAnsi="Arial"/>
+              </w:rPr>
+            </w:pPr>
+            <w:r>
+              <w:rPr>
+                <w:rFonts w:ascii="Arial" w:cs="Arial" w:eastAsia="Arial" w:hAnsi="Arial"/>
+                <w:rtl w:val="0"/>
+              </w:rPr>
+              <w:t xml:space="preserve">Hierarchy</w:t>
+            </w:r>
+          </w:p>
+        </w:tc>
+        <w:tc>
+          <w:tcPr>
+            <w:tcBorders>
+              <w:top w:color="cccccc" w:space="0" w:sz="6" w:val="single"/>
+              <w:left w:color="cccccc" w:space="0" w:sz="6" w:val="single"/>
+              <w:bottom w:color="000000" w:space="0" w:sz="6" w:val="single"/>
+              <w:right w:color="000000" w:space="0" w:sz="6" w:val="single"/>
+            </w:tcBorders>
+            <w:shd w:fill="auto" w:val="clear"/>
+            <w:tcMar>
+              <w:top w:w="40.0" w:type="dxa"/>
+              <w:left w:w="40.0" w:type="dxa"/>
+              <w:bottom w:w="40.0" w:type="dxa"/>
+              <w:right w:w="40.0" w:type="dxa"/>
+            </w:tcMar>
+            <w:vAlign w:val="bottom"/>
+          </w:tcPr>
+          <w:p>
+            <w:pPr>
+              <w:widowControl w:val="0"/>
+              <w:spacing w:line="276" w:lineRule="auto"/>
+              <w:rPr>
+                <w:rFonts w:ascii="Arial" w:cs="Arial" w:eastAsia="Arial" w:hAnsi="Arial"/>
+              </w:rPr>
+            </w:pPr>
+            <w:r>
+              <w:rPr>
+                <w:rFonts w:ascii="Arial" w:cs="Arial" w:eastAsia="Arial" w:hAnsi="Arial"/>
+                <w:rtl w:val="0"/>
+              </w:rPr>
+              <w:t xml:space="preserve">Ієрархія</w:t>
+            </w:r>
+          </w:p>
+        </w:tc>
+      </w:tr>
+      <w:tr>
+        <w:trPr>
+          <w:cantSplit w:val="0"/>
+          <w:trHeight w:val="315" w:hRule="atLeast"/>
+          <w:tblHeader w:val="0"/>
+        </w:trPr>
+        <w:tc>
+          <w:tcPr>
+            <w:tcBorders>
+              <w:top w:color="cccccc" w:space="0" w:sz="6" w:val="single"/>
+              <w:left w:color="000000" w:space="0" w:sz="6" w:val="single"/>
+              <w:bottom w:color="000000" w:space="0" w:sz="6" w:val="single"/>
+              <w:right w:color="000000" w:space="0" w:sz="6" w:val="single"/>
+            </w:tcBorders>
+            <w:shd w:fill="auto" w:val="clear"/>
+            <w:tcMar>
+              <w:top w:w="40.0" w:type="dxa"/>
+              <w:left w:w="40.0" w:type="dxa"/>
+              <w:bottom w:w="40.0" w:type="dxa"/>
+              <w:right w:w="40.0" w:type="dxa"/>
+            </w:tcMar>
+            <w:vAlign w:val="bottom"/>
+          </w:tcPr>
+          <w:p>
+            <w:pPr>
+              <w:widowControl w:val="0"/>
+              <w:spacing w:line="276" w:lineRule="auto"/>
+              <w:rPr>
+                <w:rFonts w:ascii="Arial" w:cs="Arial" w:eastAsia="Arial" w:hAnsi="Arial"/>
+              </w:rPr>
+            </w:pPr>
+            <w:r>
+              <w:rPr>
+                <w:rFonts w:ascii="Arial" w:cs="Arial" w:eastAsia="Arial" w:hAnsi="Arial"/>
+                <w:rtl w:val="0"/>
+              </w:rPr>
+              <w:t xml:space="preserve">Structure</w:t>
+            </w:r>
+          </w:p>
+        </w:tc>
+        <w:tc>
+          <w:tcPr>
+            <w:tcBorders>
+              <w:top w:color="cccccc" w:space="0" w:sz="6" w:val="single"/>
+              <w:left w:color="cccccc" w:space="0" w:sz="6" w:val="single"/>
+              <w:bottom w:color="000000" w:space="0" w:sz="6" w:val="single"/>
+              <w:right w:color="000000" w:space="0" w:sz="6" w:val="single"/>
+            </w:tcBorders>
+            <w:shd w:fill="auto" w:val="clear"/>
+            <w:tcMar>
+              <w:top w:w="40.0" w:type="dxa"/>
+              <w:left w:w="40.0" w:type="dxa"/>
+              <w:bottom w:w="40.0" w:type="dxa"/>
+              <w:right w:w="40.0" w:type="dxa"/>
+            </w:tcMar>
+            <w:vAlign w:val="bottom"/>
+          </w:tcPr>
+          <w:p>
+            <w:pPr>
+              <w:widowControl w:val="0"/>
+              <w:spacing w:line="276" w:lineRule="auto"/>
+              <w:rPr>
+                <w:rFonts w:ascii="Arial" w:cs="Arial" w:eastAsia="Arial" w:hAnsi="Arial"/>
+              </w:rPr>
+            </w:pPr>
+            <w:r>
+              <w:rPr>
+                <w:rFonts w:ascii="Arial" w:cs="Arial" w:eastAsia="Arial" w:hAnsi="Arial"/>
+                <w:rtl w:val="0"/>
+              </w:rPr>
+              <w:t xml:space="preserve">Структура</w:t>
+            </w:r>
+          </w:p>
+        </w:tc>
+      </w:tr>
+      <w:tr>
+        <w:trPr>
+          <w:cantSplit w:val="0"/>
+          <w:trHeight w:val="315" w:hRule="atLeast"/>
+          <w:tblHeader w:val="0"/>
+        </w:trPr>
+        <w:tc>
+          <w:tcPr>
+            <w:tcBorders>
+              <w:top w:color="cccccc" w:space="0" w:sz="6" w:val="single"/>
+              <w:left w:color="000000" w:space="0" w:sz="6" w:val="single"/>
+              <w:bottom w:color="000000" w:space="0" w:sz="6" w:val="single"/>
+              <w:right w:color="000000" w:space="0" w:sz="6" w:val="single"/>
+            </w:tcBorders>
+            <w:shd w:fill="auto" w:val="clear"/>
+            <w:tcMar>
+              <w:top w:w="40.0" w:type="dxa"/>
+              <w:left w:w="40.0" w:type="dxa"/>
+              <w:bottom w:w="40.0" w:type="dxa"/>
+              <w:right w:w="40.0" w:type="dxa"/>
+            </w:tcMar>
+            <w:vAlign w:val="bottom"/>
+          </w:tcPr>
+          <w:p>
+            <w:pPr>
+              <w:widowControl w:val="0"/>
+              <w:spacing w:line="276" w:lineRule="auto"/>
+              <w:rPr>
+                <w:rFonts w:ascii="Arial" w:cs="Arial" w:eastAsia="Arial" w:hAnsi="Arial"/>
+              </w:rPr>
+            </w:pPr>
+            <w:r>
+              <w:rPr>
+                <w:rFonts w:ascii="Arial" w:cs="Arial" w:eastAsia="Arial" w:hAnsi="Arial"/>
+                <w:rtl w:val="0"/>
+              </w:rPr>
+              <w:t xml:space="preserve">Subdirectory</w:t>
+            </w:r>
+          </w:p>
+        </w:tc>
+        <w:tc>
+          <w:tcPr>
+            <w:tcBorders>
+              <w:top w:color="cccccc" w:space="0" w:sz="6" w:val="single"/>
+              <w:left w:color="cccccc" w:space="0" w:sz="6" w:val="single"/>
+              <w:bottom w:color="000000" w:space="0" w:sz="6" w:val="single"/>
+              <w:right w:color="000000" w:space="0" w:sz="6" w:val="single"/>
+            </w:tcBorders>
+            <w:shd w:fill="auto" w:val="clear"/>
+            <w:tcMar>
+              <w:top w:w="40.0" w:type="dxa"/>
+              <w:left w:w="40.0" w:type="dxa"/>
+              <w:bottom w:w="40.0" w:type="dxa"/>
+              <w:right w:w="40.0" w:type="dxa"/>
+            </w:tcMar>
+            <w:vAlign w:val="bottom"/>
+          </w:tcPr>
+          <w:p>
+            <w:pPr>
+              <w:widowControl w:val="0"/>
+              <w:spacing w:line="276" w:lineRule="auto"/>
+              <w:rPr>
+                <w:rFonts w:ascii="Arial" w:cs="Arial" w:eastAsia="Arial" w:hAnsi="Arial"/>
+              </w:rPr>
+            </w:pPr>
+            <w:r>
+              <w:rPr>
+                <w:rFonts w:ascii="Arial" w:cs="Arial" w:eastAsia="Arial" w:hAnsi="Arial"/>
+                <w:rtl w:val="0"/>
+              </w:rPr>
+              <w:t xml:space="preserve">Підкаталог</w:t>
+            </w:r>
+          </w:p>
+        </w:tc>
+      </w:tr>
+      <w:tr>
+        <w:trPr>
+          <w:cantSplit w:val="0"/>
+          <w:trHeight w:val="525" w:hRule="atLeast"/>
+          <w:tblHeader w:val="0"/>
+        </w:trPr>
+        <w:tc>
+          <w:tcPr>
+            <w:tcBorders>
+              <w:top w:color="cccccc" w:space="0" w:sz="6" w:val="single"/>
+              <w:left w:color="000000" w:space="0" w:sz="6" w:val="single"/>
+              <w:bottom w:color="000000" w:space="0" w:sz="6" w:val="single"/>
+              <w:right w:color="000000" w:space="0" w:sz="6" w:val="single"/>
+            </w:tcBorders>
+            <w:shd w:fill="auto" w:val="clear"/>
+            <w:tcMar>
+              <w:top w:w="40.0" w:type="dxa"/>
+              <w:left w:w="40.0" w:type="dxa"/>
+              <w:bottom w:w="40.0" w:type="dxa"/>
+              <w:right w:w="40.0" w:type="dxa"/>
+            </w:tcMar>
+            <w:vAlign w:val="bottom"/>
+          </w:tcPr>
+          <w:p>
+            <w:pPr>
+              <w:widowControl w:val="0"/>
+              <w:spacing w:line="276" w:lineRule="auto"/>
+              <w:rPr>
+                <w:rFonts w:ascii="Arial" w:cs="Arial" w:eastAsia="Arial" w:hAnsi="Arial"/>
+              </w:rPr>
+            </w:pPr>
+            <w:r>
+              <w:rPr>
+                <w:rFonts w:ascii="Arial" w:cs="Arial" w:eastAsia="Arial" w:hAnsi="Arial"/>
+                <w:rtl w:val="0"/>
+              </w:rPr>
+              <w:t xml:space="preserve">Parent directory</w:t>
+            </w:r>
+          </w:p>
+        </w:tc>
+        <w:tc>
+          <w:tcPr>
+            <w:tcBorders>
+              <w:top w:color="cccccc" w:space="0" w:sz="6" w:val="single"/>
+              <w:left w:color="cccccc" w:space="0" w:sz="6" w:val="single"/>
+              <w:bottom w:color="000000" w:space="0" w:sz="6" w:val="single"/>
+              <w:right w:color="000000" w:space="0" w:sz="6" w:val="single"/>
+            </w:tcBorders>
+            <w:shd w:fill="auto" w:val="clear"/>
+            <w:tcMar>
+              <w:top w:w="40.0" w:type="dxa"/>
+              <w:left w:w="40.0" w:type="dxa"/>
+              <w:bottom w:w="40.0" w:type="dxa"/>
+              <w:right w:w="40.0" w:type="dxa"/>
+            </w:tcMar>
+            <w:vAlign w:val="bottom"/>
+          </w:tcPr>
+          <w:p>
+            <w:pPr>
+              <w:widowControl w:val="0"/>
+              <w:spacing w:line="276" w:lineRule="auto"/>
+              <w:rPr>
+                <w:rFonts w:ascii="Arial" w:cs="Arial" w:eastAsia="Arial" w:hAnsi="Arial"/>
+              </w:rPr>
+            </w:pPr>
+            <w:r>
+              <w:rPr>
+                <w:rFonts w:ascii="Arial" w:cs="Arial" w:eastAsia="Arial" w:hAnsi="Arial"/>
+                <w:rtl w:val="0"/>
+              </w:rPr>
+              <w:t xml:space="preserve">Батьківський каталог</w:t>
+            </w:r>
+          </w:p>
+        </w:tc>
+      </w:tr>
+      <w:tr>
+        <w:trPr>
+          <w:cantSplit w:val="0"/>
+          <w:trHeight w:val="315" w:hRule="atLeast"/>
+          <w:tblHeader w:val="0"/>
+        </w:trPr>
+        <w:tc>
+          <w:tcPr>
+            <w:tcBorders>
+              <w:top w:color="cccccc" w:space="0" w:sz="6" w:val="single"/>
+              <w:left w:color="000000" w:space="0" w:sz="6" w:val="single"/>
+              <w:bottom w:color="000000" w:space="0" w:sz="6" w:val="single"/>
+              <w:right w:color="000000" w:space="0" w:sz="6" w:val="single"/>
+            </w:tcBorders>
+            <w:shd w:fill="auto" w:val="clear"/>
+            <w:tcMar>
+              <w:top w:w="40.0" w:type="dxa"/>
+              <w:left w:w="40.0" w:type="dxa"/>
+              <w:bottom w:w="40.0" w:type="dxa"/>
+              <w:right w:w="40.0" w:type="dxa"/>
+            </w:tcMar>
+            <w:vAlign w:val="bottom"/>
+          </w:tcPr>
+          <w:p>
+            <w:pPr>
+              <w:widowControl w:val="0"/>
+              <w:spacing w:line="276" w:lineRule="auto"/>
+              <w:rPr>
+                <w:rFonts w:ascii="Arial" w:cs="Arial" w:eastAsia="Arial" w:hAnsi="Arial"/>
+              </w:rPr>
+            </w:pPr>
+            <w:r>
+              <w:rPr>
+                <w:rFonts w:ascii="Arial" w:cs="Arial" w:eastAsia="Arial" w:hAnsi="Arial"/>
+                <w:rtl w:val="0"/>
+              </w:rPr>
+              <w:t xml:space="preserve">Absolute path</w:t>
+            </w:r>
+          </w:p>
+        </w:tc>
+        <w:tc>
+          <w:tcPr>
+            <w:tcBorders>
+              <w:top w:color="cccccc" w:space="0" w:sz="6" w:val="single"/>
+              <w:left w:color="cccccc" w:space="0" w:sz="6" w:val="single"/>
+              <w:bottom w:color="000000" w:space="0" w:sz="6" w:val="single"/>
+              <w:right w:color="000000" w:space="0" w:sz="6" w:val="single"/>
+            </w:tcBorders>
+            <w:shd w:fill="auto" w:val="clear"/>
+            <w:tcMar>
+              <w:top w:w="40.0" w:type="dxa"/>
+              <w:left w:w="40.0" w:type="dxa"/>
+              <w:bottom w:w="40.0" w:type="dxa"/>
+              <w:right w:w="40.0" w:type="dxa"/>
+            </w:tcMar>
+            <w:vAlign w:val="bottom"/>
+          </w:tcPr>
+          <w:p>
+            <w:pPr>
+              <w:widowControl w:val="0"/>
+              <w:spacing w:line="276" w:lineRule="auto"/>
+              <w:rPr>
+                <w:rFonts w:ascii="Arial" w:cs="Arial" w:eastAsia="Arial" w:hAnsi="Arial"/>
+              </w:rPr>
+            </w:pPr>
+            <w:r>
+              <w:rPr>
+                <w:rFonts w:ascii="Arial" w:cs="Arial" w:eastAsia="Arial" w:hAnsi="Arial"/>
+                <w:rtl w:val="0"/>
+              </w:rPr>
+              <w:t xml:space="preserve">Абсолютний шлях</w:t>
+            </w:r>
+          </w:p>
+        </w:tc>
+      </w:tr>
+      <w:tr>
+        <w:trPr>
+          <w:cantSplit w:val="0"/>
+          <w:trHeight w:val="315" w:hRule="atLeast"/>
+          <w:tblHeader w:val="0"/>
+        </w:trPr>
+        <w:tc>
+          <w:tcPr>
+            <w:tcBorders>
+              <w:top w:color="cccccc" w:space="0" w:sz="6" w:val="single"/>
+              <w:left w:color="000000" w:space="0" w:sz="6" w:val="single"/>
+              <w:bottom w:color="000000" w:space="0" w:sz="6" w:val="single"/>
+              <w:right w:color="000000" w:space="0" w:sz="6" w:val="single"/>
+            </w:tcBorders>
+            <w:shd w:fill="auto" w:val="clear"/>
+            <w:tcMar>
+              <w:top w:w="40.0" w:type="dxa"/>
+              <w:left w:w="40.0" w:type="dxa"/>
+              <w:bottom w:w="40.0" w:type="dxa"/>
+              <w:right w:w="40.0" w:type="dxa"/>
+            </w:tcMar>
+            <w:vAlign w:val="bottom"/>
+          </w:tcPr>
+          <w:p>
+            <w:pPr>
+              <w:widowControl w:val="0"/>
+              <w:spacing w:line="276" w:lineRule="auto"/>
+              <w:rPr>
+                <w:rFonts w:ascii="Arial" w:cs="Arial" w:eastAsia="Arial" w:hAnsi="Arial"/>
+              </w:rPr>
+            </w:pPr>
+            <w:r>
+              <w:rPr>
+                <w:rFonts w:ascii="Arial" w:cs="Arial" w:eastAsia="Arial" w:hAnsi="Arial"/>
+                <w:rtl w:val="0"/>
+              </w:rPr>
+              <w:t xml:space="preserve">Relative path</w:t>
+            </w:r>
+          </w:p>
+        </w:tc>
+        <w:tc>
+          <w:tcPr>
+            <w:tcBorders>
+              <w:top w:color="cccccc" w:space="0" w:sz="6" w:val="single"/>
+              <w:left w:color="cccccc" w:space="0" w:sz="6" w:val="single"/>
+              <w:bottom w:color="000000" w:space="0" w:sz="6" w:val="single"/>
+              <w:right w:color="000000" w:space="0" w:sz="6" w:val="single"/>
+            </w:tcBorders>
+            <w:shd w:fill="auto" w:val="clear"/>
+            <w:tcMar>
+              <w:top w:w="40.0" w:type="dxa"/>
+              <w:left w:w="40.0" w:type="dxa"/>
+              <w:bottom w:w="40.0" w:type="dxa"/>
+              <w:right w:w="40.0" w:type="dxa"/>
+            </w:tcMar>
+            <w:vAlign w:val="bottom"/>
+          </w:tcPr>
+          <w:p>
+            <w:pPr>
+              <w:widowControl w:val="0"/>
+              <w:spacing w:line="276" w:lineRule="auto"/>
+              <w:rPr>
+                <w:rFonts w:ascii="Arial" w:cs="Arial" w:eastAsia="Arial" w:hAnsi="Arial"/>
+              </w:rPr>
+            </w:pPr>
+            <w:r>
+              <w:rPr>
+                <w:rFonts w:ascii="Arial" w:cs="Arial" w:eastAsia="Arial" w:hAnsi="Arial"/>
+                <w:rtl w:val="0"/>
+              </w:rPr>
+              <w:t xml:space="preserve">Відносний шлях</w:t>
+            </w:r>
+          </w:p>
+        </w:tc>
+      </w:tr>
+      <w:tr>
+        <w:trPr>
+          <w:cantSplit w:val="0"/>
+          <w:trHeight w:val="315" w:hRule="atLeast"/>
+          <w:tblHeader w:val="0"/>
+        </w:trPr>
+        <w:tc>
+          <w:tcPr>
+            <w:tcBorders>
+              <w:top w:color="cccccc" w:space="0" w:sz="6" w:val="single"/>
+              <w:left w:color="000000" w:space="0" w:sz="6" w:val="single"/>
+              <w:bottom w:color="000000" w:space="0" w:sz="6" w:val="single"/>
+              <w:right w:color="000000" w:space="0" w:sz="6" w:val="single"/>
+            </w:tcBorders>
+            <w:shd w:fill="auto" w:val="clear"/>
+            <w:tcMar>
+              <w:top w:w="40.0" w:type="dxa"/>
+              <w:left w:w="40.0" w:type="dxa"/>
+              <w:bottom w:w="40.0" w:type="dxa"/>
+              <w:right w:w="40.0" w:type="dxa"/>
+            </w:tcMar>
+            <w:vAlign w:val="bottom"/>
+          </w:tcPr>
+          <w:p>
+            <w:pPr>
+              <w:widowControl w:val="0"/>
+              <w:spacing w:line="276" w:lineRule="auto"/>
+              <w:rPr>
+                <w:rFonts w:ascii="Arial" w:cs="Arial" w:eastAsia="Arial" w:hAnsi="Arial"/>
+              </w:rPr>
+            </w:pPr>
+            <w:r>
+              <w:rPr>
+                <w:rFonts w:ascii="Arial" w:cs="Arial" w:eastAsia="Arial" w:hAnsi="Arial"/>
+                <w:rtl w:val="0"/>
+              </w:rPr>
+              <w:t xml:space="preserve">Terminal</w:t>
+            </w:r>
+          </w:p>
+        </w:tc>
+        <w:tc>
+          <w:tcPr>
+            <w:tcBorders>
+              <w:top w:color="cccccc" w:space="0" w:sz="6" w:val="single"/>
+              <w:left w:color="cccccc" w:space="0" w:sz="6" w:val="single"/>
+              <w:bottom w:color="000000" w:space="0" w:sz="6" w:val="single"/>
+              <w:right w:color="000000" w:space="0" w:sz="6" w:val="single"/>
+            </w:tcBorders>
+            <w:shd w:fill="auto" w:val="clear"/>
+            <w:tcMar>
+              <w:top w:w="40.0" w:type="dxa"/>
+              <w:left w:w="40.0" w:type="dxa"/>
+              <w:bottom w:w="40.0" w:type="dxa"/>
+              <w:right w:w="40.0" w:type="dxa"/>
+            </w:tcMar>
+            <w:vAlign w:val="bottom"/>
+          </w:tcPr>
+          <w:p>
+            <w:pPr>
+              <w:widowControl w:val="0"/>
+              <w:spacing w:line="276" w:lineRule="auto"/>
+              <w:rPr>
+                <w:rFonts w:ascii="Arial" w:cs="Arial" w:eastAsia="Arial" w:hAnsi="Arial"/>
+              </w:rPr>
+            </w:pPr>
+            <w:r>
+              <w:rPr>
+                <w:rFonts w:ascii="Arial" w:cs="Arial" w:eastAsia="Arial" w:hAnsi="Arial"/>
+                <w:rtl w:val="0"/>
+              </w:rPr>
+              <w:t xml:space="preserve">Термінал</w:t>
+            </w:r>
+          </w:p>
+        </w:tc>
+      </w:tr>
+      <w:tr>
+        <w:trPr>
+          <w:cantSplit w:val="0"/>
+          <w:trHeight w:val="315" w:hRule="atLeast"/>
+          <w:tblHeader w:val="0"/>
+        </w:trPr>
+        <w:tc>
+          <w:tcPr>
+            <w:tcBorders>
+              <w:top w:color="cccccc" w:space="0" w:sz="6" w:val="single"/>
+              <w:left w:color="000000" w:space="0" w:sz="6" w:val="single"/>
+              <w:bottom w:color="000000" w:space="0" w:sz="6" w:val="single"/>
+              <w:right w:color="000000" w:space="0" w:sz="6" w:val="single"/>
+            </w:tcBorders>
+            <w:shd w:fill="auto" w:val="clear"/>
+            <w:tcMar>
+              <w:top w:w="40.0" w:type="dxa"/>
+              <w:left w:w="40.0" w:type="dxa"/>
+              <w:bottom w:w="40.0" w:type="dxa"/>
+              <w:right w:w="40.0" w:type="dxa"/>
+            </w:tcMar>
+            <w:vAlign w:val="bottom"/>
+          </w:tcPr>
+          <w:p>
+            <w:pPr>
+              <w:widowControl w:val="0"/>
+              <w:spacing w:line="276" w:lineRule="auto"/>
+              <w:rPr>
+                <w:rFonts w:ascii="Arial" w:cs="Arial" w:eastAsia="Arial" w:hAnsi="Arial"/>
+              </w:rPr>
+            </w:pPr>
+            <w:r>
+              <w:rPr>
+                <w:rFonts w:ascii="Arial" w:cs="Arial" w:eastAsia="Arial" w:hAnsi="Arial"/>
+                <w:rtl w:val="0"/>
+              </w:rPr>
+              <w:t xml:space="preserve">Command-line interface</w:t>
+            </w:r>
+          </w:p>
+        </w:tc>
+        <w:tc>
+          <w:tcPr>
+            <w:tcBorders>
+              <w:top w:color="cccccc" w:space="0" w:sz="6" w:val="single"/>
+              <w:left w:color="cccccc" w:space="0" w:sz="6" w:val="single"/>
+              <w:bottom w:color="000000" w:space="0" w:sz="6" w:val="single"/>
+              <w:right w:color="000000" w:space="0" w:sz="6" w:val="single"/>
+            </w:tcBorders>
+            <w:shd w:fill="auto" w:val="clear"/>
+            <w:tcMar>
+              <w:top w:w="40.0" w:type="dxa"/>
+              <w:left w:w="40.0" w:type="dxa"/>
+              <w:bottom w:w="40.0" w:type="dxa"/>
+              <w:right w:w="40.0" w:type="dxa"/>
+            </w:tcMar>
+            <w:vAlign w:val="bottom"/>
+          </w:tcPr>
+          <w:p>
+            <w:pPr>
+              <w:widowControl w:val="0"/>
+              <w:spacing w:line="276" w:lineRule="auto"/>
+              <w:rPr>
+                <w:rFonts w:ascii="Arial" w:cs="Arial" w:eastAsia="Arial" w:hAnsi="Arial"/>
+              </w:rPr>
+            </w:pPr>
+            <w:r>
+              <w:rPr>
+                <w:rFonts w:ascii="Arial" w:cs="Arial" w:eastAsia="Arial" w:hAnsi="Arial"/>
+                <w:rtl w:val="0"/>
+              </w:rPr>
+              <w:t xml:space="preserve">Командний рядок</w:t>
+            </w:r>
+          </w:p>
+        </w:tc>
+      </w:tr>
+      <w:tr>
+        <w:trPr>
+          <w:cantSplit w:val="0"/>
+          <w:trHeight w:val="315" w:hRule="atLeast"/>
+          <w:tblHeader w:val="0"/>
+        </w:trPr>
+        <w:tc>
+          <w:tcPr>
+            <w:tcBorders>
+              <w:top w:color="cccccc" w:space="0" w:sz="6" w:val="single"/>
+              <w:left w:color="000000" w:space="0" w:sz="6" w:val="single"/>
+              <w:bottom w:color="000000" w:space="0" w:sz="6" w:val="single"/>
+              <w:right w:color="000000" w:space="0" w:sz="6" w:val="single"/>
+            </w:tcBorders>
+            <w:shd w:fill="auto" w:val="clear"/>
+            <w:tcMar>
+              <w:top w:w="40.0" w:type="dxa"/>
+              <w:left w:w="40.0" w:type="dxa"/>
+              <w:bottom w:w="40.0" w:type="dxa"/>
+              <w:right w:w="40.0" w:type="dxa"/>
+            </w:tcMar>
+            <w:vAlign w:val="bottom"/>
+          </w:tcPr>
+          <w:p>
+            <w:pPr>
+              <w:widowControl w:val="0"/>
+              <w:spacing w:line="276" w:lineRule="auto"/>
+              <w:rPr>
+                <w:rFonts w:ascii="Arial" w:cs="Arial" w:eastAsia="Arial" w:hAnsi="Arial"/>
+              </w:rPr>
+            </w:pPr>
+            <w:r>
+              <w:rPr>
+                <w:rFonts w:ascii="Arial" w:cs="Arial" w:eastAsia="Arial" w:hAnsi="Arial"/>
+                <w:rtl w:val="0"/>
+              </w:rPr>
+              <w:t xml:space="preserve">Shell</w:t>
+            </w:r>
+          </w:p>
+        </w:tc>
+        <w:tc>
+          <w:tcPr>
+            <w:tcBorders>
+              <w:top w:color="cccccc" w:space="0" w:sz="6" w:val="single"/>
+              <w:left w:color="cccccc" w:space="0" w:sz="6" w:val="single"/>
+              <w:bottom w:color="000000" w:space="0" w:sz="6" w:val="single"/>
+              <w:right w:color="000000" w:space="0" w:sz="6" w:val="single"/>
+            </w:tcBorders>
+            <w:shd w:fill="auto" w:val="clear"/>
+            <w:tcMar>
+              <w:top w:w="40.0" w:type="dxa"/>
+              <w:left w:w="40.0" w:type="dxa"/>
+              <w:bottom w:w="40.0" w:type="dxa"/>
+              <w:right w:w="40.0" w:type="dxa"/>
+            </w:tcMar>
+            <w:vAlign w:val="bottom"/>
+          </w:tcPr>
+          <w:p>
+            <w:pPr>
+              <w:widowControl w:val="0"/>
+              <w:spacing w:line="276" w:lineRule="auto"/>
+              <w:rPr>
+                <w:rFonts w:ascii="Arial" w:cs="Arial" w:eastAsia="Arial" w:hAnsi="Arial"/>
+              </w:rPr>
+            </w:pPr>
+            <w:r>
+              <w:rPr>
+                <w:rFonts w:ascii="Arial" w:cs="Arial" w:eastAsia="Arial" w:hAnsi="Arial"/>
+                <w:rtl w:val="0"/>
+              </w:rPr>
+              <w:t xml:space="preserve">Оболонка</w:t>
+            </w:r>
+          </w:p>
+        </w:tc>
+      </w:tr>
+      <w:tr>
+        <w:trPr>
+          <w:cantSplit w:val="0"/>
+          <w:trHeight w:val="315" w:hRule="atLeast"/>
+          <w:tblHeader w:val="0"/>
+        </w:trPr>
+        <w:tc>
+          <w:tcPr>
+            <w:tcBorders>
+              <w:top w:color="cccccc" w:space="0" w:sz="6" w:val="single"/>
+              <w:left w:color="000000" w:space="0" w:sz="6" w:val="single"/>
+              <w:bottom w:color="000000" w:space="0" w:sz="6" w:val="single"/>
+              <w:right w:color="000000" w:space="0" w:sz="6" w:val="single"/>
+            </w:tcBorders>
+            <w:shd w:fill="auto" w:val="clear"/>
+            <w:tcMar>
+              <w:top w:w="40.0" w:type="dxa"/>
+              <w:left w:w="40.0" w:type="dxa"/>
+              <w:bottom w:w="40.0" w:type="dxa"/>
+              <w:right w:w="40.0" w:type="dxa"/>
+            </w:tcMar>
+            <w:vAlign w:val="bottom"/>
+          </w:tcPr>
+          <w:p>
+            <w:pPr>
+              <w:widowControl w:val="0"/>
+              <w:spacing w:line="276" w:lineRule="auto"/>
+              <w:rPr>
+                <w:rFonts w:ascii="Arial" w:cs="Arial" w:eastAsia="Arial" w:hAnsi="Arial"/>
+              </w:rPr>
+            </w:pPr>
+            <w:r>
+              <w:rPr>
+                <w:rFonts w:ascii="Arial" w:cs="Arial" w:eastAsia="Arial" w:hAnsi="Arial"/>
+                <w:rtl w:val="0"/>
+              </w:rPr>
+              <w:t xml:space="preserve">Prompt</w:t>
+            </w:r>
+          </w:p>
+        </w:tc>
+        <w:tc>
+          <w:tcPr>
+            <w:tcBorders>
+              <w:top w:color="cccccc" w:space="0" w:sz="6" w:val="single"/>
+              <w:left w:color="cccccc" w:space="0" w:sz="6" w:val="single"/>
+              <w:bottom w:color="000000" w:space="0" w:sz="6" w:val="single"/>
+              <w:right w:color="000000" w:space="0" w:sz="6" w:val="single"/>
+            </w:tcBorders>
+            <w:shd w:fill="auto" w:val="clear"/>
+            <w:tcMar>
+              <w:top w:w="40.0" w:type="dxa"/>
+              <w:left w:w="40.0" w:type="dxa"/>
+              <w:bottom w:w="40.0" w:type="dxa"/>
+              <w:right w:w="40.0" w:type="dxa"/>
+            </w:tcMar>
+            <w:vAlign w:val="bottom"/>
+          </w:tcPr>
+          <w:p>
+            <w:pPr>
+              <w:widowControl w:val="0"/>
+              <w:spacing w:line="276" w:lineRule="auto"/>
+              <w:rPr>
+                <w:rFonts w:ascii="Arial" w:cs="Arial" w:eastAsia="Arial" w:hAnsi="Arial"/>
+              </w:rPr>
+            </w:pPr>
+            <w:r>
+              <w:rPr>
+                <w:rFonts w:ascii="Arial" w:cs="Arial" w:eastAsia="Arial" w:hAnsi="Arial"/>
+                <w:rtl w:val="0"/>
+              </w:rPr>
+              <w:t xml:space="preserve">Підказка</w:t>
+            </w:r>
+          </w:p>
+        </w:tc>
+      </w:tr>
+    </w:tbl>
+    <w:p>
+      <w:pPr>
+        <w:spacing w:line="276" w:lineRule="auto"/>
+        <w:jc w:val="both"/>
         <w:rPr>
           <w:b w:val="1"/>
           <w:i w:val="1"/>
-          <w:color w:val="ff0000"/>
-          <w:sz w:val="28"/>
-          <w:szCs w:val="28"/>
-          <w:rtl w:val="0"/>
-        </w:rPr>
-        <w:t xml:space="preserve">Onufriiev</w:t>
-      </w:r>
+          <w:sz w:val="28"/>
+          <w:szCs w:val="28"/>
+        </w:rPr>
+      </w:pPr>
+      <w:r>
+        <w:rPr>
+          <w:rtl w:val="0"/>
+        </w:rPr>
+      </w:r>
+    </w:p>
+    <w:p>
+      <w:pPr>
+        <w:spacing w:line="276" w:lineRule="auto"/>
+        <w:jc w:val="both"/>
+        <w:rPr>
+          <w:b w:val="1"/>
+          <w:sz w:val="28"/>
+          <w:szCs w:val="28"/>
+        </w:rPr>
+      </w:pPr>
+      <w:r>
+        <w:rPr>
+          <w:b w:val="1"/>
+          <w:sz w:val="28"/>
+          <w:szCs w:val="28"/>
+          <w:rtl w:val="0"/>
+        </w:rPr>
+        <w:t xml:space="preserve">1. Порівняйте файлові структури Windows-подібної та Linux-подібної системи.</w:t>
+      </w:r>
+    </w:p>
+    <w:tbl>
+      <w:tblPr>
+        <w:tblStyle w:val="Table2"/>
+        <w:tblW w:w="10485.0" w:type="dxa"/>
+        <w:jc w:val="left"/>
+        <w:tblBorders>
+          <w:top w:color="000000" w:space="0" w:sz="0" w:val="nil"/>
+          <w:left w:color="000000" w:space="0" w:sz="0" w:val="nil"/>
+          <w:bottom w:color="000000" w:space="0" w:sz="0" w:val="nil"/>
+          <w:right w:color="000000" w:space="0" w:sz="0" w:val="nil"/>
+          <w:insideH w:color="000000" w:space="0" w:sz="0" w:val="nil"/>
+          <w:insideV w:color="000000" w:space="0" w:sz="0" w:val="nil"/>
+        </w:tblBorders>
+        <w:tblLayout w:type="fixed"/>
+        <w:tblLook w:val="0600"/>
+      </w:tblPr>
+      <w:tblGrid>
+        <w:gridCol w:w="3495"/>
+        <w:gridCol w:w="2520"/>
+        <w:gridCol w:w="4470"/>
+        <w:tblGridChange w:id="0">
+          <w:tblGrid>
+            <w:gridCol w:w="3495"/>
+            <w:gridCol w:w="2520"/>
+            <w:gridCol w:w="4470"/>
+          </w:tblGrid>
+        </w:tblGridChange>
+      </w:tblGrid>
+      <w:tr>
+        <w:trPr>
+          <w:cantSplit w:val="0"/>
+          <w:trHeight w:val="315" w:hRule="atLeast"/>
+          <w:tblHeader w:val="0"/>
+        </w:trPr>
+        <w:tc>
+          <w:tcPr>
+            <w:tcBorders>
+              <w:top w:color="000000" w:space="0" w:sz="6" w:val="single"/>
+              <w:left w:color="000000" w:space="0" w:sz="6" w:val="single"/>
+              <w:bottom w:color="000000" w:space="0" w:sz="6" w:val="single"/>
+              <w:right w:color="000000" w:space="0" w:sz="6" w:val="single"/>
+            </w:tcBorders>
+            <w:tcMar>
+              <w:top w:w="40.0" w:type="dxa"/>
+              <w:left w:w="40.0" w:type="dxa"/>
+              <w:bottom w:w="40.0" w:type="dxa"/>
+              <w:right w:w="40.0" w:type="dxa"/>
+            </w:tcMar>
+            <w:vAlign w:val="bottom"/>
+          </w:tcPr>
+          <w:p>
+            <w:pPr>
+              <w:spacing w:line="276" w:lineRule="auto"/>
+              <w:jc w:val="both"/>
+              <w:rPr>
+                <w:rFonts w:ascii="Arial" w:cs="Arial" w:eastAsia="Arial" w:hAnsi="Arial"/>
+              </w:rPr>
+            </w:pPr>
+            <w:r>
+              <w:rPr>
+                <w:rtl w:val="0"/>
+              </w:rPr>
+            </w:r>
+          </w:p>
+        </w:tc>
+        <w:tc>
+          <w:tcPr>
+            <w:tcBorders>
+              <w:top w:color="000000" w:space="0" w:sz="6" w:val="single"/>
+              <w:left w:color="cccccc" w:space="0" w:sz="6" w:val="single"/>
+              <w:bottom w:color="000000" w:space="0" w:sz="6" w:val="single"/>
+              <w:right w:color="000000" w:space="0" w:sz="6" w:val="single"/>
+            </w:tcBorders>
+            <w:tcMar>
+              <w:top w:w="40.0" w:type="dxa"/>
+              <w:left w:w="40.0" w:type="dxa"/>
+              <w:bottom w:w="40.0" w:type="dxa"/>
+              <w:right w:w="40.0" w:type="dxa"/>
+            </w:tcMar>
+            <w:vAlign w:val="bottom"/>
+          </w:tcPr>
+          <w:p>
+            <w:pPr>
+              <w:spacing w:line="276" w:lineRule="auto"/>
+              <w:jc w:val="both"/>
+              <w:rPr>
+                <w:rFonts w:ascii="Arial" w:cs="Arial" w:eastAsia="Arial" w:hAnsi="Arial"/>
+              </w:rPr>
+            </w:pPr>
+            <w:r>
+              <w:rPr>
+                <w:rFonts w:ascii="Arial" w:cs="Arial" w:eastAsia="Arial" w:hAnsi="Arial"/>
+                <w:b w:val="1"/>
+                <w:rtl w:val="0"/>
+              </w:rPr>
+              <w:t xml:space="preserve">Windows</w:t>
+            </w:r>
+            <w:r>
+              <w:rPr>
+                <w:rtl w:val="0"/>
+              </w:rPr>
+            </w:r>
+          </w:p>
+        </w:tc>
+        <w:tc>
+          <w:tcPr>
+            <w:tcBorders>
+              <w:top w:color="000000" w:space="0" w:sz="6" w:val="single"/>
+              <w:left w:color="cccccc" w:space="0" w:sz="6" w:val="single"/>
+              <w:bottom w:color="000000" w:space="0" w:sz="6" w:val="single"/>
+              <w:right w:color="000000" w:space="0" w:sz="6" w:val="single"/>
+            </w:tcBorders>
+            <w:tcMar>
+              <w:top w:w="40.0" w:type="dxa"/>
+              <w:left w:w="40.0" w:type="dxa"/>
+              <w:bottom w:w="40.0" w:type="dxa"/>
+              <w:right w:w="40.0" w:type="dxa"/>
+            </w:tcMar>
+            <w:vAlign w:val="bottom"/>
+          </w:tcPr>
+          <w:p>
+            <w:pPr>
+              <w:spacing w:line="276" w:lineRule="auto"/>
+              <w:jc w:val="both"/>
+              <w:rPr>
+                <w:rFonts w:ascii="Arial" w:cs="Arial" w:eastAsia="Arial" w:hAnsi="Arial"/>
+              </w:rPr>
+            </w:pPr>
+            <w:r>
+              <w:rPr>
+                <w:rFonts w:ascii="Arial" w:cs="Arial" w:eastAsia="Arial" w:hAnsi="Arial"/>
+                <w:b w:val="1"/>
+                <w:rtl w:val="0"/>
+              </w:rPr>
+              <w:t xml:space="preserve">Linux</w:t>
+            </w:r>
+            <w:r>
+              <w:rPr>
+                <w:rtl w:val="0"/>
+              </w:rPr>
+            </w:r>
+          </w:p>
+        </w:tc>
+      </w:tr>
+      <w:tr>
+        <w:trPr>
+          <w:cantSplit w:val="0"/>
+          <w:trHeight w:val="315" w:hRule="atLeast"/>
+          <w:tblHeader w:val="0"/>
+        </w:trPr>
+        <w:tc>
+          <w:tcPr>
+            <w:tcBorders>
+              <w:top w:color="cccccc" w:space="0" w:sz="6" w:val="single"/>
+              <w:left w:color="000000" w:space="0" w:sz="6" w:val="single"/>
+              <w:bottom w:color="000000" w:space="0" w:sz="6" w:val="single"/>
+              <w:right w:color="000000" w:space="0" w:sz="6" w:val="single"/>
+            </w:tcBorders>
+            <w:tcMar>
+              <w:top w:w="40.0" w:type="dxa"/>
+              <w:left w:w="40.0" w:type="dxa"/>
+              <w:bottom w:w="40.0" w:type="dxa"/>
+              <w:right w:w="40.0" w:type="dxa"/>
+            </w:tcMar>
+            <w:vAlign w:val="bottom"/>
+          </w:tcPr>
+          <w:p>
+            <w:pPr>
+              <w:spacing w:line="276" w:lineRule="auto"/>
+              <w:jc w:val="both"/>
+              <w:rPr>
+                <w:rFonts w:ascii="Arial" w:cs="Arial" w:eastAsia="Arial" w:hAnsi="Arial"/>
+              </w:rPr>
+            </w:pPr>
+            <w:r>
+              <w:rPr>
+                <w:rFonts w:ascii="Arial" w:cs="Arial" w:eastAsia="Arial" w:hAnsi="Arial"/>
+                <w:b w:val="1"/>
+                <w:rtl w:val="0"/>
+              </w:rPr>
+              <w:t xml:space="preserve">Тип файлової системи</w:t>
+            </w:r>
+            <w:r>
+              <w:rPr>
+                <w:rtl w:val="0"/>
+              </w:rPr>
+            </w:r>
+          </w:p>
+        </w:tc>
+        <w:tc>
+          <w:tcPr>
+            <w:tcBorders>
+              <w:top w:color="cccccc" w:space="0" w:sz="6" w:val="single"/>
+              <w:left w:color="cccccc" w:space="0" w:sz="6" w:val="single"/>
+              <w:bottom w:color="000000" w:space="0" w:sz="6" w:val="single"/>
+              <w:right w:color="000000" w:space="0" w:sz="6" w:val="single"/>
+            </w:tcBorders>
+            <w:tcMar>
+              <w:top w:w="40.0" w:type="dxa"/>
+              <w:left w:w="40.0" w:type="dxa"/>
+              <w:bottom w:w="40.0" w:type="dxa"/>
+              <w:right w:w="40.0" w:type="dxa"/>
+            </w:tcMar>
+            <w:vAlign w:val="bottom"/>
+          </w:tcPr>
+          <w:p>
+            <w:pPr>
+              <w:spacing w:line="276" w:lineRule="auto"/>
+              <w:jc w:val="both"/>
+              <w:rPr>
+                <w:rFonts w:ascii="Arial" w:cs="Arial" w:eastAsia="Arial" w:hAnsi="Arial"/>
+              </w:rPr>
+            </w:pPr>
+            <w:r>
+              <w:rPr>
+                <w:rFonts w:ascii="Arial" w:cs="Arial" w:eastAsia="Arial" w:hAnsi="Arial"/>
+                <w:rtl w:val="0"/>
+              </w:rPr>
+              <w:t xml:space="preserve">NTFS, FAT32, exFAT</w:t>
+            </w:r>
+          </w:p>
+        </w:tc>
+        <w:tc>
+          <w:tcPr>
+            <w:tcBorders>
+              <w:top w:color="cccccc" w:space="0" w:sz="6" w:val="single"/>
+              <w:left w:color="cccccc" w:space="0" w:sz="6" w:val="single"/>
+              <w:bottom w:color="000000" w:space="0" w:sz="6" w:val="single"/>
+              <w:right w:color="000000" w:space="0" w:sz="6" w:val="single"/>
+            </w:tcBorders>
+            <w:tcMar>
+              <w:top w:w="40.0" w:type="dxa"/>
+              <w:left w:w="40.0" w:type="dxa"/>
+              <w:bottom w:w="40.0" w:type="dxa"/>
+              <w:right w:w="40.0" w:type="dxa"/>
+            </w:tcMar>
+            <w:vAlign w:val="bottom"/>
+          </w:tcPr>
+          <w:p>
+            <w:pPr>
+              <w:spacing w:line="276" w:lineRule="auto"/>
+              <w:jc w:val="both"/>
+              <w:rPr>
+                <w:rFonts w:ascii="Arial" w:cs="Arial" w:eastAsia="Arial" w:hAnsi="Arial"/>
+              </w:rPr>
+            </w:pPr>
+            <w:r>
+              <w:rPr>
+                <w:rFonts w:ascii="Arial" w:cs="Arial" w:eastAsia="Arial" w:hAnsi="Arial"/>
+                <w:rtl w:val="0"/>
+              </w:rPr>
+              <w:t xml:space="preserve">ext4, XFS, ZFS, Btrfs</w:t>
+            </w:r>
+          </w:p>
+        </w:tc>
+      </w:tr>
+      <w:tr>
+        <w:trPr>
+          <w:cantSplit w:val="0"/>
+          <w:trHeight w:val="315" w:hRule="atLeast"/>
+          <w:tblHeader w:val="0"/>
+        </w:trPr>
+        <w:tc>
+          <w:tcPr>
+            <w:tcBorders>
+              <w:top w:color="cccccc" w:space="0" w:sz="6" w:val="single"/>
+              <w:left w:color="000000" w:space="0" w:sz="6" w:val="single"/>
+              <w:bottom w:color="000000" w:space="0" w:sz="6" w:val="single"/>
+              <w:right w:color="000000" w:space="0" w:sz="6" w:val="single"/>
+            </w:tcBorders>
+            <w:tcMar>
+              <w:top w:w="40.0" w:type="dxa"/>
+              <w:left w:w="40.0" w:type="dxa"/>
+              <w:bottom w:w="40.0" w:type="dxa"/>
+              <w:right w:w="40.0" w:type="dxa"/>
+            </w:tcMar>
+            <w:vAlign w:val="bottom"/>
+          </w:tcPr>
+          <w:p>
+            <w:pPr>
+              <w:spacing w:line="276" w:lineRule="auto"/>
+              <w:jc w:val="both"/>
+              <w:rPr>
+                <w:rFonts w:ascii="Arial" w:cs="Arial" w:eastAsia="Arial" w:hAnsi="Arial"/>
+              </w:rPr>
+            </w:pPr>
+            <w:r>
+              <w:rPr>
+                <w:rFonts w:ascii="Arial" w:cs="Arial" w:eastAsia="Arial" w:hAnsi="Arial"/>
+                <w:b w:val="1"/>
+                <w:rtl w:val="0"/>
+              </w:rPr>
+              <w:t xml:space="preserve">Кореневий каталог</w:t>
+            </w:r>
+            <w:r>
+              <w:rPr>
+                <w:rtl w:val="0"/>
+              </w:rPr>
+            </w:r>
+          </w:p>
+        </w:tc>
+        <w:tc>
+          <w:tcPr>
+            <w:tcBorders>
+              <w:top w:color="cccccc" w:space="0" w:sz="6" w:val="single"/>
+              <w:left w:color="cccccc" w:space="0" w:sz="6" w:val="single"/>
+              <w:bottom w:color="000000" w:space="0" w:sz="6" w:val="single"/>
+              <w:right w:color="000000" w:space="0" w:sz="6" w:val="single"/>
+            </w:tcBorders>
+            <w:tcMar>
+              <w:top w:w="40.0" w:type="dxa"/>
+              <w:left w:w="40.0" w:type="dxa"/>
+              <w:bottom w:w="40.0" w:type="dxa"/>
+              <w:right w:w="40.0" w:type="dxa"/>
+            </w:tcMar>
+            <w:vAlign w:val="bottom"/>
+          </w:tcPr>
+          <w:p>
+            <w:pPr>
+              <w:spacing w:line="276" w:lineRule="auto"/>
+              <w:jc w:val="both"/>
+              <w:rPr>
+                <w:rFonts w:ascii="Arial" w:cs="Arial" w:eastAsia="Arial" w:hAnsi="Arial"/>
+              </w:rPr>
+            </w:pPr>
+            <w:r>
+              <w:rPr>
+                <w:rFonts w:ascii="Arial" w:cs="Arial" w:eastAsia="Arial" w:hAnsi="Arial"/>
+                <w:rtl w:val="0"/>
+              </w:rPr>
+              <w:t xml:space="preserve">C:\</w:t>
+            </w:r>
+          </w:p>
+        </w:tc>
+        <w:tc>
+          <w:tcPr>
+            <w:tcBorders>
+              <w:top w:color="cccccc" w:space="0" w:sz="6" w:val="single"/>
+              <w:left w:color="cccccc" w:space="0" w:sz="6" w:val="single"/>
+              <w:bottom w:color="000000" w:space="0" w:sz="6" w:val="single"/>
+              <w:right w:color="000000" w:space="0" w:sz="6" w:val="single"/>
+            </w:tcBorders>
+            <w:tcMar>
+              <w:top w:w="40.0" w:type="dxa"/>
+              <w:left w:w="40.0" w:type="dxa"/>
+              <w:bottom w:w="40.0" w:type="dxa"/>
+              <w:right w:w="40.0" w:type="dxa"/>
+            </w:tcMar>
+            <w:vAlign w:val="bottom"/>
+          </w:tcPr>
+          <w:p>
+            <w:pPr>
+              <w:spacing w:line="276" w:lineRule="auto"/>
+              <w:jc w:val="both"/>
+              <w:rPr>
+                <w:rFonts w:ascii="Arial" w:cs="Arial" w:eastAsia="Arial" w:hAnsi="Arial"/>
+              </w:rPr>
+            </w:pPr>
+            <w:r>
+              <w:rPr>
+                <w:rFonts w:ascii="Arial" w:cs="Arial" w:eastAsia="Arial" w:hAnsi="Arial"/>
+                <w:rtl w:val="0"/>
+              </w:rPr>
+              <w:t xml:space="preserve">/</w:t>
+            </w:r>
+          </w:p>
+        </w:tc>
+      </w:tr>
+      <w:tr>
+        <w:trPr>
+          <w:cantSplit w:val="0"/>
+          <w:trHeight w:val="315" w:hRule="atLeast"/>
+          <w:tblHeader w:val="0"/>
+        </w:trPr>
+        <w:tc>
+          <w:tcPr>
+            <w:tcBorders>
+              <w:top w:color="cccccc" w:space="0" w:sz="6" w:val="single"/>
+              <w:left w:color="000000" w:space="0" w:sz="6" w:val="single"/>
+              <w:bottom w:color="000000" w:space="0" w:sz="6" w:val="single"/>
+              <w:right w:color="000000" w:space="0" w:sz="6" w:val="single"/>
+            </w:tcBorders>
+            <w:tcMar>
+              <w:top w:w="40.0" w:type="dxa"/>
+              <w:left w:w="40.0" w:type="dxa"/>
+              <w:bottom w:w="40.0" w:type="dxa"/>
+              <w:right w:w="40.0" w:type="dxa"/>
+            </w:tcMar>
+            <w:vAlign w:val="bottom"/>
+          </w:tcPr>
+          <w:p>
+            <w:pPr>
+              <w:spacing w:line="276" w:lineRule="auto"/>
+              <w:jc w:val="both"/>
+              <w:rPr>
+                <w:rFonts w:ascii="Arial" w:cs="Arial" w:eastAsia="Arial" w:hAnsi="Arial"/>
+              </w:rPr>
+            </w:pPr>
+            <w:r>
+              <w:rPr>
+                <w:rFonts w:ascii="Arial" w:cs="Arial" w:eastAsia="Arial" w:hAnsi="Arial"/>
+                <w:b w:val="1"/>
+                <w:rtl w:val="0"/>
+              </w:rPr>
+              <w:t xml:space="preserve">Розділи</w:t>
+            </w:r>
+            <w:r>
+              <w:rPr>
+                <w:rtl w:val="0"/>
+              </w:rPr>
+            </w:r>
+          </w:p>
+        </w:tc>
+        <w:tc>
+          <w:tcPr>
+            <w:tcBorders>
+              <w:top w:color="cccccc" w:space="0" w:sz="6" w:val="single"/>
+              <w:left w:color="cccccc" w:space="0" w:sz="6" w:val="single"/>
+              <w:bottom w:color="000000" w:space="0" w:sz="6" w:val="single"/>
+              <w:right w:color="000000" w:space="0" w:sz="6" w:val="single"/>
+            </w:tcBorders>
+            <w:tcMar>
+              <w:top w:w="40.0" w:type="dxa"/>
+              <w:left w:w="40.0" w:type="dxa"/>
+              <w:bottom w:w="40.0" w:type="dxa"/>
+              <w:right w:w="40.0" w:type="dxa"/>
+            </w:tcMar>
+            <w:vAlign w:val="bottom"/>
+          </w:tcPr>
+          <w:p>
+            <w:pPr>
+              <w:spacing w:line="276" w:lineRule="auto"/>
+              <w:jc w:val="both"/>
+              <w:rPr>
+                <w:rFonts w:ascii="Arial" w:cs="Arial" w:eastAsia="Arial" w:hAnsi="Arial"/>
+              </w:rPr>
+            </w:pPr>
+            <w:r>
+              <w:rPr>
+                <w:rFonts w:ascii="Arial" w:cs="Arial" w:eastAsia="Arial" w:hAnsi="Arial"/>
+                <w:rtl w:val="0"/>
+              </w:rPr>
+              <w:t xml:space="preserve">Диски (C, D, E...</w:t>
+            </w:r>
+          </w:p>
+        </w:tc>
+        <w:tc>
+          <w:tcPr>
+            <w:tcBorders>
+              <w:top w:color="cccccc" w:space="0" w:sz="6" w:val="single"/>
+              <w:left w:color="cccccc" w:space="0" w:sz="6" w:val="single"/>
+              <w:bottom w:color="000000" w:space="0" w:sz="6" w:val="single"/>
+              <w:right w:color="000000" w:space="0" w:sz="6" w:val="single"/>
+            </w:tcBorders>
+            <w:tcMar>
+              <w:top w:w="40.0" w:type="dxa"/>
+              <w:left w:w="40.0" w:type="dxa"/>
+              <w:bottom w:w="40.0" w:type="dxa"/>
+              <w:right w:w="40.0" w:type="dxa"/>
+            </w:tcMar>
+            <w:vAlign w:val="bottom"/>
+          </w:tcPr>
+          <w:p>
+            <w:pPr>
+              <w:spacing w:line="276" w:lineRule="auto"/>
+              <w:jc w:val="both"/>
+              <w:rPr>
+                <w:rFonts w:ascii="Arial" w:cs="Arial" w:eastAsia="Arial" w:hAnsi="Arial"/>
+              </w:rPr>
+            </w:pPr>
+            <w:r>
+              <w:rPr>
+                <w:rFonts w:ascii="Arial" w:cs="Arial" w:eastAsia="Arial" w:hAnsi="Arial"/>
+                <w:rtl w:val="0"/>
+              </w:rPr>
+              <w:t xml:space="preserve">Розділи (/dev/sda1, /dev/sdb2...)</w:t>
+            </w:r>
+          </w:p>
+        </w:tc>
+      </w:tr>
+      <w:tr>
+        <w:trPr>
+          <w:cantSplit w:val="0"/>
+          <w:trHeight w:val="315" w:hRule="atLeast"/>
+          <w:tblHeader w:val="0"/>
+        </w:trPr>
+        <w:tc>
+          <w:tcPr>
+            <w:tcBorders>
+              <w:top w:color="cccccc" w:space="0" w:sz="6" w:val="single"/>
+              <w:left w:color="000000" w:space="0" w:sz="6" w:val="single"/>
+              <w:bottom w:color="000000" w:space="0" w:sz="6" w:val="single"/>
+              <w:right w:color="000000" w:space="0" w:sz="6" w:val="single"/>
+            </w:tcBorders>
+            <w:tcMar>
+              <w:top w:w="40.0" w:type="dxa"/>
+              <w:left w:w="40.0" w:type="dxa"/>
+              <w:bottom w:w="40.0" w:type="dxa"/>
+              <w:right w:w="40.0" w:type="dxa"/>
+            </w:tcMar>
+            <w:vAlign w:val="bottom"/>
+          </w:tcPr>
+          <w:p>
+            <w:pPr>
+              <w:spacing w:line="276" w:lineRule="auto"/>
+              <w:jc w:val="both"/>
+              <w:rPr>
+                <w:rFonts w:ascii="Arial" w:cs="Arial" w:eastAsia="Arial" w:hAnsi="Arial"/>
+              </w:rPr>
+            </w:pPr>
+            <w:r>
+              <w:rPr>
+                <w:rFonts w:ascii="Arial" w:cs="Arial" w:eastAsia="Arial" w:hAnsi="Arial"/>
+                <w:b w:val="1"/>
+                <w:rtl w:val="0"/>
+              </w:rPr>
+              <w:t xml:space="preserve">Ієрархія каталогів</w:t>
+            </w:r>
+            <w:r>
+              <w:rPr>
+                <w:rtl w:val="0"/>
+              </w:rPr>
+            </w:r>
+          </w:p>
+        </w:tc>
+        <w:tc>
+          <w:tcPr>
+            <w:tcBorders>
+              <w:top w:color="cccccc" w:space="0" w:sz="6" w:val="single"/>
+              <w:left w:color="cccccc" w:space="0" w:sz="6" w:val="single"/>
+              <w:bottom w:color="000000" w:space="0" w:sz="6" w:val="single"/>
+              <w:right w:color="000000" w:space="0" w:sz="6" w:val="single"/>
+            </w:tcBorders>
+            <w:tcMar>
+              <w:top w:w="40.0" w:type="dxa"/>
+              <w:left w:w="40.0" w:type="dxa"/>
+              <w:bottom w:w="40.0" w:type="dxa"/>
+              <w:right w:w="40.0" w:type="dxa"/>
+            </w:tcMar>
+            <w:vAlign w:val="bottom"/>
+          </w:tcPr>
+          <w:p>
+            <w:pPr>
+              <w:spacing w:line="276" w:lineRule="auto"/>
+              <w:jc w:val="both"/>
+              <w:rPr>
+                <w:rFonts w:ascii="Arial" w:cs="Arial" w:eastAsia="Arial" w:hAnsi="Arial"/>
+              </w:rPr>
+            </w:pPr>
+            <w:r>
+              <w:rPr>
+                <w:rFonts w:ascii="Arial" w:cs="Arial" w:eastAsia="Arial" w:hAnsi="Arial"/>
+                <w:rtl w:val="0"/>
+              </w:rPr>
+              <w:t xml:space="preserve">Дерево</w:t>
+            </w:r>
+          </w:p>
+        </w:tc>
+        <w:tc>
+          <w:tcPr>
+            <w:tcBorders>
+              <w:top w:color="cccccc" w:space="0" w:sz="6" w:val="single"/>
+              <w:left w:color="cccccc" w:space="0" w:sz="6" w:val="single"/>
+              <w:bottom w:color="000000" w:space="0" w:sz="6" w:val="single"/>
+              <w:right w:color="000000" w:space="0" w:sz="6" w:val="single"/>
+            </w:tcBorders>
+            <w:tcMar>
+              <w:top w:w="40.0" w:type="dxa"/>
+              <w:left w:w="40.0" w:type="dxa"/>
+              <w:bottom w:w="40.0" w:type="dxa"/>
+              <w:right w:w="40.0" w:type="dxa"/>
+            </w:tcMar>
+            <w:vAlign w:val="bottom"/>
+          </w:tcPr>
+          <w:p>
+            <w:pPr>
+              <w:spacing w:line="276" w:lineRule="auto"/>
+              <w:jc w:val="both"/>
+              <w:rPr>
+                <w:rFonts w:ascii="Arial" w:cs="Arial" w:eastAsia="Arial" w:hAnsi="Arial"/>
+              </w:rPr>
+            </w:pPr>
+            <w:r>
+              <w:rPr>
+                <w:rFonts w:ascii="Arial" w:cs="Arial" w:eastAsia="Arial" w:hAnsi="Arial"/>
+                <w:rtl w:val="0"/>
+              </w:rPr>
+              <w:t xml:space="preserve">Дерево</w:t>
+            </w:r>
+          </w:p>
+        </w:tc>
+      </w:tr>
+      <w:tr>
+        <w:trPr>
+          <w:cantSplit w:val="0"/>
+          <w:trHeight w:val="315" w:hRule="atLeast"/>
+          <w:tblHeader w:val="0"/>
+        </w:trPr>
+        <w:tc>
+          <w:tcPr>
+            <w:tcBorders>
+              <w:top w:color="cccccc" w:space="0" w:sz="6" w:val="single"/>
+              <w:left w:color="000000" w:space="0" w:sz="6" w:val="single"/>
+              <w:bottom w:color="000000" w:space="0" w:sz="6" w:val="single"/>
+              <w:right w:color="000000" w:space="0" w:sz="6" w:val="single"/>
+            </w:tcBorders>
+            <w:tcMar>
+              <w:top w:w="40.0" w:type="dxa"/>
+              <w:left w:w="40.0" w:type="dxa"/>
+              <w:bottom w:w="40.0" w:type="dxa"/>
+              <w:right w:w="40.0" w:type="dxa"/>
+            </w:tcMar>
+            <w:vAlign w:val="bottom"/>
+          </w:tcPr>
+          <w:p>
+            <w:pPr>
+              <w:spacing w:line="276" w:lineRule="auto"/>
+              <w:jc w:val="both"/>
+              <w:rPr>
+                <w:rFonts w:ascii="Arial" w:cs="Arial" w:eastAsia="Arial" w:hAnsi="Arial"/>
+              </w:rPr>
+            </w:pPr>
+            <w:r>
+              <w:rPr>
+                <w:rFonts w:ascii="Arial" w:cs="Arial" w:eastAsia="Arial" w:hAnsi="Arial"/>
+                <w:b w:val="1"/>
+                <w:rtl w:val="0"/>
+              </w:rPr>
+              <w:t xml:space="preserve">Права доступу</w:t>
+            </w:r>
+            <w:r>
+              <w:rPr>
+                <w:rtl w:val="0"/>
+              </w:rPr>
+            </w:r>
+          </w:p>
+        </w:tc>
+        <w:tc>
+          <w:tcPr>
+            <w:tcBorders>
+              <w:top w:color="cccccc" w:space="0" w:sz="6" w:val="single"/>
+              <w:left w:color="cccccc" w:space="0" w:sz="6" w:val="single"/>
+              <w:bottom w:color="000000" w:space="0" w:sz="6" w:val="single"/>
+              <w:right w:color="000000" w:space="0" w:sz="6" w:val="single"/>
+            </w:tcBorders>
+            <w:tcMar>
+              <w:top w:w="40.0" w:type="dxa"/>
+              <w:left w:w="40.0" w:type="dxa"/>
+              <w:bottom w:w="40.0" w:type="dxa"/>
+              <w:right w:w="40.0" w:type="dxa"/>
+            </w:tcMar>
+            <w:vAlign w:val="bottom"/>
+          </w:tcPr>
+          <w:p>
+            <w:pPr>
+              <w:spacing w:line="276" w:lineRule="auto"/>
+              <w:jc w:val="both"/>
+              <w:rPr>
+                <w:rFonts w:ascii="Arial" w:cs="Arial" w:eastAsia="Arial" w:hAnsi="Arial"/>
+              </w:rPr>
+            </w:pPr>
+            <w:r>
+              <w:rPr>
+                <w:rFonts w:ascii="Arial" w:cs="Arial" w:eastAsia="Arial" w:hAnsi="Arial"/>
+                <w:rtl w:val="0"/>
+              </w:rPr>
+              <w:t xml:space="preserve">ACL (Access Control Lists)</w:t>
+            </w:r>
+          </w:p>
+        </w:tc>
+        <w:tc>
+          <w:tcPr>
+            <w:tcBorders>
+              <w:top w:color="cccccc" w:space="0" w:sz="6" w:val="single"/>
+              <w:left w:color="cccccc" w:space="0" w:sz="6" w:val="single"/>
+              <w:bottom w:color="000000" w:space="0" w:sz="6" w:val="single"/>
+              <w:right w:color="000000" w:space="0" w:sz="6" w:val="single"/>
+            </w:tcBorders>
+            <w:tcMar>
+              <w:top w:w="40.0" w:type="dxa"/>
+              <w:left w:w="40.0" w:type="dxa"/>
+              <w:bottom w:w="40.0" w:type="dxa"/>
+              <w:right w:w="40.0" w:type="dxa"/>
+            </w:tcMar>
+            <w:vAlign w:val="bottom"/>
+          </w:tcPr>
+          <w:p>
+            <w:pPr>
+              <w:spacing w:line="276" w:lineRule="auto"/>
+              <w:jc w:val="both"/>
+              <w:rPr>
+                <w:rFonts w:ascii="Arial" w:cs="Arial" w:eastAsia="Arial" w:hAnsi="Arial"/>
+              </w:rPr>
+            </w:pPr>
+            <w:r>
+              <w:rPr>
+                <w:rFonts w:ascii="Arial" w:cs="Arial" w:eastAsia="Arial" w:hAnsi="Arial"/>
+                <w:rtl w:val="0"/>
+              </w:rPr>
+              <w:t xml:space="preserve">POSIX (власник, група, інші)</w:t>
+            </w:r>
+          </w:p>
+        </w:tc>
+      </w:tr>
+      <w:tr>
+        <w:trPr>
+          <w:cantSplit w:val="0"/>
+          <w:trHeight w:val="315" w:hRule="atLeast"/>
+          <w:tblHeader w:val="0"/>
+        </w:trPr>
+        <w:tc>
+          <w:tcPr>
+            <w:tcBorders>
+              <w:top w:color="cccccc" w:space="0" w:sz="6" w:val="single"/>
+              <w:left w:color="000000" w:space="0" w:sz="6" w:val="single"/>
+              <w:bottom w:color="000000" w:space="0" w:sz="6" w:val="single"/>
+              <w:right w:color="000000" w:space="0" w:sz="6" w:val="single"/>
+            </w:tcBorders>
+            <w:tcMar>
+              <w:top w:w="40.0" w:type="dxa"/>
+              <w:left w:w="40.0" w:type="dxa"/>
+              <w:bottom w:w="40.0" w:type="dxa"/>
+              <w:right w:w="40.0" w:type="dxa"/>
+            </w:tcMar>
+            <w:vAlign w:val="bottom"/>
+          </w:tcPr>
+          <w:p>
+            <w:pPr>
+              <w:spacing w:line="276" w:lineRule="auto"/>
+              <w:jc w:val="both"/>
+              <w:rPr>
+                <w:rFonts w:ascii="Arial" w:cs="Arial" w:eastAsia="Arial" w:hAnsi="Arial"/>
+              </w:rPr>
+            </w:pPr>
+            <w:r>
+              <w:rPr>
+                <w:rFonts w:ascii="Arial" w:cs="Arial" w:eastAsia="Arial" w:hAnsi="Arial"/>
+                <w:b w:val="1"/>
+                <w:rtl w:val="0"/>
+              </w:rPr>
+              <w:t xml:space="preserve">Символічні посилання</w:t>
+            </w:r>
+            <w:r>
+              <w:rPr>
+                <w:rtl w:val="0"/>
+              </w:rPr>
+            </w:r>
+          </w:p>
+        </w:tc>
+        <w:tc>
+          <w:tcPr>
+            <w:tcBorders>
+              <w:top w:color="cccccc" w:space="0" w:sz="6" w:val="single"/>
+              <w:left w:color="cccccc" w:space="0" w:sz="6" w:val="single"/>
+              <w:bottom w:color="000000" w:space="0" w:sz="6" w:val="single"/>
+              <w:right w:color="000000" w:space="0" w:sz="6" w:val="single"/>
+            </w:tcBorders>
+            <w:tcMar>
+              <w:top w:w="40.0" w:type="dxa"/>
+              <w:left w:w="40.0" w:type="dxa"/>
+              <w:bottom w:w="40.0" w:type="dxa"/>
+              <w:right w:w="40.0" w:type="dxa"/>
+            </w:tcMar>
+            <w:vAlign w:val="bottom"/>
+          </w:tcPr>
+          <w:p>
+            <w:pPr>
+              <w:spacing w:line="276" w:lineRule="auto"/>
+              <w:jc w:val="both"/>
+              <w:rPr>
+                <w:rFonts w:ascii="Arial" w:cs="Arial" w:eastAsia="Arial" w:hAnsi="Arial"/>
+              </w:rPr>
+            </w:pPr>
+            <w:r>
+              <w:rPr>
+                <w:rFonts w:ascii="Arial" w:cs="Arial" w:eastAsia="Arial" w:hAnsi="Arial"/>
+                <w:rtl w:val="0"/>
+              </w:rPr>
+              <w:t xml:space="preserve">Так</w:t>
+            </w:r>
+          </w:p>
+        </w:tc>
+        <w:tc>
+          <w:tcPr>
+            <w:tcBorders>
+              <w:top w:color="cccccc" w:space="0" w:sz="6" w:val="single"/>
+              <w:left w:color="cccccc" w:space="0" w:sz="6" w:val="single"/>
+              <w:bottom w:color="000000" w:space="0" w:sz="6" w:val="single"/>
+              <w:right w:color="000000" w:space="0" w:sz="6" w:val="single"/>
+            </w:tcBorders>
+            <w:tcMar>
+              <w:top w:w="40.0" w:type="dxa"/>
+              <w:left w:w="40.0" w:type="dxa"/>
+              <w:bottom w:w="40.0" w:type="dxa"/>
+              <w:right w:w="40.0" w:type="dxa"/>
+            </w:tcMar>
+            <w:vAlign w:val="bottom"/>
+          </w:tcPr>
+          <w:p>
+            <w:pPr>
+              <w:spacing w:line="276" w:lineRule="auto"/>
+              <w:jc w:val="both"/>
+              <w:rPr>
+                <w:rFonts w:ascii="Arial" w:cs="Arial" w:eastAsia="Arial" w:hAnsi="Arial"/>
+              </w:rPr>
+            </w:pPr>
+            <w:r>
+              <w:rPr>
+                <w:rFonts w:ascii="Arial" w:cs="Arial" w:eastAsia="Arial" w:hAnsi="Arial"/>
+                <w:rtl w:val="0"/>
+              </w:rPr>
+              <w:t xml:space="preserve">Так</w:t>
+            </w:r>
+          </w:p>
+        </w:tc>
+      </w:tr>
+      <w:tr>
+        <w:trPr>
+          <w:cantSplit w:val="0"/>
+          <w:trHeight w:val="315" w:hRule="atLeast"/>
+          <w:tblHeader w:val="0"/>
+        </w:trPr>
+        <w:tc>
+          <w:tcPr>
+            <w:tcBorders>
+              <w:top w:color="cccccc" w:space="0" w:sz="6" w:val="single"/>
+              <w:left w:color="000000" w:space="0" w:sz="6" w:val="single"/>
+              <w:bottom w:color="000000" w:space="0" w:sz="6" w:val="single"/>
+              <w:right w:color="000000" w:space="0" w:sz="6" w:val="single"/>
+            </w:tcBorders>
+            <w:tcMar>
+              <w:top w:w="40.0" w:type="dxa"/>
+              <w:left w:w="40.0" w:type="dxa"/>
+              <w:bottom w:w="40.0" w:type="dxa"/>
+              <w:right w:w="40.0" w:type="dxa"/>
+            </w:tcMar>
+            <w:vAlign w:val="bottom"/>
+          </w:tcPr>
+          <w:p>
+            <w:pPr>
+              <w:spacing w:line="276" w:lineRule="auto"/>
+              <w:jc w:val="both"/>
+              <w:rPr>
+                <w:rFonts w:ascii="Arial" w:cs="Arial" w:eastAsia="Arial" w:hAnsi="Arial"/>
+              </w:rPr>
+            </w:pPr>
+            <w:r>
+              <w:rPr>
+                <w:rFonts w:ascii="Arial" w:cs="Arial" w:eastAsia="Arial" w:hAnsi="Arial"/>
+                <w:b w:val="1"/>
+                <w:rtl w:val="0"/>
+              </w:rPr>
+              <w:t xml:space="preserve">Жорсткі посилання</w:t>
+            </w:r>
+            <w:r>
+              <w:rPr>
+                <w:rtl w:val="0"/>
+              </w:rPr>
+            </w:r>
+          </w:p>
+        </w:tc>
+        <w:tc>
+          <w:tcPr>
+            <w:tcBorders>
+              <w:top w:color="cccccc" w:space="0" w:sz="6" w:val="single"/>
+              <w:left w:color="cccccc" w:space="0" w:sz="6" w:val="single"/>
+              <w:bottom w:color="000000" w:space="0" w:sz="6" w:val="single"/>
+              <w:right w:color="000000" w:space="0" w:sz="6" w:val="single"/>
+            </w:tcBorders>
+            <w:tcMar>
+              <w:top w:w="40.0" w:type="dxa"/>
+              <w:left w:w="40.0" w:type="dxa"/>
+              <w:bottom w:w="40.0" w:type="dxa"/>
+              <w:right w:w="40.0" w:type="dxa"/>
+            </w:tcMar>
+            <w:vAlign w:val="bottom"/>
+          </w:tcPr>
+          <w:p>
+            <w:pPr>
+              <w:spacing w:line="276" w:lineRule="auto"/>
+              <w:jc w:val="both"/>
+              <w:rPr>
+                <w:rFonts w:ascii="Arial" w:cs="Arial" w:eastAsia="Arial" w:hAnsi="Arial"/>
+              </w:rPr>
+            </w:pPr>
+            <w:r>
+              <w:rPr>
+                <w:rFonts w:ascii="Arial" w:cs="Arial" w:eastAsia="Arial" w:hAnsi="Arial"/>
+                <w:rtl w:val="0"/>
+              </w:rPr>
+              <w:t xml:space="preserve">Так</w:t>
+            </w:r>
+          </w:p>
+        </w:tc>
+        <w:tc>
+          <w:tcPr>
+            <w:tcBorders>
+              <w:top w:color="cccccc" w:space="0" w:sz="6" w:val="single"/>
+              <w:left w:color="cccccc" w:space="0" w:sz="6" w:val="single"/>
+              <w:bottom w:color="000000" w:space="0" w:sz="6" w:val="single"/>
+              <w:right w:color="000000" w:space="0" w:sz="6" w:val="single"/>
+            </w:tcBorders>
+            <w:tcMar>
+              <w:top w:w="40.0" w:type="dxa"/>
+              <w:left w:w="40.0" w:type="dxa"/>
+              <w:bottom w:w="40.0" w:type="dxa"/>
+              <w:right w:w="40.0" w:type="dxa"/>
+            </w:tcMar>
+            <w:vAlign w:val="bottom"/>
+          </w:tcPr>
+          <w:p>
+            <w:pPr>
+              <w:spacing w:line="276" w:lineRule="auto"/>
+              <w:jc w:val="both"/>
+              <w:rPr>
+                <w:rFonts w:ascii="Arial" w:cs="Arial" w:eastAsia="Arial" w:hAnsi="Arial"/>
+              </w:rPr>
+            </w:pPr>
+            <w:r>
+              <w:rPr>
+                <w:rFonts w:ascii="Arial" w:cs="Arial" w:eastAsia="Arial" w:hAnsi="Arial"/>
+                <w:rtl w:val="0"/>
+              </w:rPr>
+              <w:t xml:space="preserve">Так</w:t>
+            </w:r>
+          </w:p>
+        </w:tc>
+      </w:tr>
+      <w:tr>
+        <w:trPr>
+          <w:cantSplit w:val="0"/>
+          <w:trHeight w:val="315" w:hRule="atLeast"/>
+          <w:tblHeader w:val="0"/>
+        </w:trPr>
+        <w:tc>
+          <w:tcPr>
+            <w:tcBorders>
+              <w:top w:color="cccccc" w:space="0" w:sz="6" w:val="single"/>
+              <w:left w:color="000000" w:space="0" w:sz="6" w:val="single"/>
+              <w:bottom w:color="000000" w:space="0" w:sz="6" w:val="single"/>
+              <w:right w:color="000000" w:space="0" w:sz="6" w:val="single"/>
+            </w:tcBorders>
+            <w:tcMar>
+              <w:top w:w="40.0" w:type="dxa"/>
+              <w:left w:w="40.0" w:type="dxa"/>
+              <w:bottom w:w="40.0" w:type="dxa"/>
+              <w:right w:w="40.0" w:type="dxa"/>
+            </w:tcMar>
+            <w:vAlign w:val="bottom"/>
+          </w:tcPr>
+          <w:p>
+            <w:pPr>
+              <w:spacing w:line="276" w:lineRule="auto"/>
+              <w:jc w:val="both"/>
+              <w:rPr>
+                <w:rFonts w:ascii="Arial" w:cs="Arial" w:eastAsia="Arial" w:hAnsi="Arial"/>
+              </w:rPr>
+            </w:pPr>
+            <w:r>
+              <w:rPr>
+                <w:rFonts w:ascii="Arial" w:cs="Arial" w:eastAsia="Arial" w:hAnsi="Arial"/>
+                <w:b w:val="1"/>
+                <w:rtl w:val="0"/>
+              </w:rPr>
+              <w:t xml:space="preserve">Приховані файли</w:t>
+            </w:r>
+            <w:r>
+              <w:rPr>
+                <w:rtl w:val="0"/>
+              </w:rPr>
+            </w:r>
+          </w:p>
+        </w:tc>
+        <w:tc>
+          <w:tcPr>
+            <w:tcBorders>
+              <w:top w:color="cccccc" w:space="0" w:sz="6" w:val="single"/>
+              <w:left w:color="cccccc" w:space="0" w:sz="6" w:val="single"/>
+              <w:bottom w:color="000000" w:space="0" w:sz="6" w:val="single"/>
+              <w:right w:color="000000" w:space="0" w:sz="6" w:val="single"/>
+            </w:tcBorders>
+            <w:tcMar>
+              <w:top w:w="40.0" w:type="dxa"/>
+              <w:left w:w="40.0" w:type="dxa"/>
+              <w:bottom w:w="40.0" w:type="dxa"/>
+              <w:right w:w="40.0" w:type="dxa"/>
+            </w:tcMar>
+            <w:vAlign w:val="bottom"/>
+          </w:tcPr>
+          <w:p>
+            <w:pPr>
+              <w:spacing w:line="276" w:lineRule="auto"/>
+              <w:jc w:val="both"/>
+              <w:rPr>
+                <w:rFonts w:ascii="Arial" w:cs="Arial" w:eastAsia="Arial" w:hAnsi="Arial"/>
+              </w:rPr>
+            </w:pPr>
+            <w:r>
+              <w:rPr>
+                <w:rFonts w:ascii="Arial" w:cs="Arial" w:eastAsia="Arial" w:hAnsi="Arial"/>
+                <w:rtl w:val="0"/>
+              </w:rPr>
+              <w:t xml:space="preserve">Починаються з крапки (.)</w:t>
+            </w:r>
+          </w:p>
+        </w:tc>
+        <w:tc>
+          <w:tcPr>
+            <w:tcBorders>
+              <w:top w:color="cccccc" w:space="0" w:sz="6" w:val="single"/>
+              <w:left w:color="cccccc" w:space="0" w:sz="6" w:val="single"/>
+              <w:bottom w:color="000000" w:space="0" w:sz="6" w:val="single"/>
+              <w:right w:color="000000" w:space="0" w:sz="6" w:val="single"/>
+            </w:tcBorders>
+            <w:tcMar>
+              <w:top w:w="40.0" w:type="dxa"/>
+              <w:left w:w="40.0" w:type="dxa"/>
+              <w:bottom w:w="40.0" w:type="dxa"/>
+              <w:right w:w="40.0" w:type="dxa"/>
+            </w:tcMar>
+            <w:vAlign w:val="bottom"/>
+          </w:tcPr>
+          <w:p>
+            <w:pPr>
+              <w:spacing w:line="276" w:lineRule="auto"/>
+              <w:jc w:val="both"/>
+              <w:rPr>
+                <w:rFonts w:ascii="Arial" w:cs="Arial" w:eastAsia="Arial" w:hAnsi="Arial"/>
+              </w:rPr>
+            </w:pPr>
+            <w:r>
+              <w:rPr>
+                <w:rFonts w:ascii="Arial" w:cs="Arial" w:eastAsia="Arial" w:hAnsi="Arial"/>
+                <w:rtl w:val="0"/>
+              </w:rPr>
+              <w:t xml:space="preserve">Починаються з крапки (.)</w:t>
+            </w:r>
+          </w:p>
+        </w:tc>
+      </w:tr>
+      <w:tr>
+        <w:trPr>
+          <w:cantSplit w:val="0"/>
+          <w:trHeight w:val="315" w:hRule="atLeast"/>
+          <w:tblHeader w:val="0"/>
+        </w:trPr>
+        <w:tc>
+          <w:tcPr>
+            <w:tcBorders>
+              <w:top w:color="cccccc" w:space="0" w:sz="6" w:val="single"/>
+              <w:left w:color="000000" w:space="0" w:sz="6" w:val="single"/>
+              <w:bottom w:color="000000" w:space="0" w:sz="6" w:val="single"/>
+              <w:right w:color="000000" w:space="0" w:sz="6" w:val="single"/>
+            </w:tcBorders>
+            <w:tcMar>
+              <w:top w:w="40.0" w:type="dxa"/>
+              <w:left w:w="40.0" w:type="dxa"/>
+              <w:bottom w:w="40.0" w:type="dxa"/>
+              <w:right w:w="40.0" w:type="dxa"/>
+            </w:tcMar>
+            <w:vAlign w:val="bottom"/>
+          </w:tcPr>
+          <w:p>
+            <w:pPr>
+              <w:spacing w:line="276" w:lineRule="auto"/>
+              <w:jc w:val="both"/>
+              <w:rPr>
+                <w:rFonts w:ascii="Arial" w:cs="Arial" w:eastAsia="Arial" w:hAnsi="Arial"/>
+              </w:rPr>
+            </w:pPr>
+            <w:r>
+              <w:rPr>
+                <w:rFonts w:ascii="Arial" w:cs="Arial" w:eastAsia="Arial" w:hAnsi="Arial"/>
+                <w:b w:val="1"/>
+                <w:rtl w:val="0"/>
+              </w:rPr>
+              <w:t xml:space="preserve">Велика та мала літери</w:t>
+            </w:r>
+            <w:r>
+              <w:rPr>
+                <w:rtl w:val="0"/>
+              </w:rPr>
+            </w:r>
+          </w:p>
+        </w:tc>
+        <w:tc>
+          <w:tcPr>
+            <w:tcBorders>
+              <w:top w:color="cccccc" w:space="0" w:sz="6" w:val="single"/>
+              <w:left w:color="cccccc" w:space="0" w:sz="6" w:val="single"/>
+              <w:bottom w:color="000000" w:space="0" w:sz="6" w:val="single"/>
+              <w:right w:color="000000" w:space="0" w:sz="6" w:val="single"/>
+            </w:tcBorders>
+            <w:tcMar>
+              <w:top w:w="40.0" w:type="dxa"/>
+              <w:left w:w="40.0" w:type="dxa"/>
+              <w:bottom w:w="40.0" w:type="dxa"/>
+              <w:right w:w="40.0" w:type="dxa"/>
+            </w:tcMar>
+            <w:vAlign w:val="bottom"/>
+          </w:tcPr>
+          <w:p>
+            <w:pPr>
+              <w:spacing w:line="276" w:lineRule="auto"/>
+              <w:jc w:val="both"/>
+              <w:rPr>
+                <w:rFonts w:ascii="Arial" w:cs="Arial" w:eastAsia="Arial" w:hAnsi="Arial"/>
+              </w:rPr>
+            </w:pPr>
+            <w:r>
+              <w:rPr>
+                <w:rFonts w:ascii="Arial" w:cs="Arial" w:eastAsia="Arial" w:hAnsi="Arial"/>
+                <w:rtl w:val="0"/>
+              </w:rPr>
+              <w:t xml:space="preserve">Не ігноруються</w:t>
+            </w:r>
+          </w:p>
+        </w:tc>
+        <w:tc>
+          <w:tcPr>
+            <w:tcBorders>
+              <w:top w:color="cccccc" w:space="0" w:sz="6" w:val="single"/>
+              <w:left w:color="cccccc" w:space="0" w:sz="6" w:val="single"/>
+              <w:bottom w:color="000000" w:space="0" w:sz="6" w:val="single"/>
+              <w:right w:color="000000" w:space="0" w:sz="6" w:val="single"/>
+            </w:tcBorders>
+            <w:tcMar>
+              <w:top w:w="40.0" w:type="dxa"/>
+              <w:left w:w="40.0" w:type="dxa"/>
+              <w:bottom w:w="40.0" w:type="dxa"/>
+              <w:right w:w="40.0" w:type="dxa"/>
+            </w:tcMar>
+            <w:vAlign w:val="bottom"/>
+          </w:tcPr>
+          <w:p>
+            <w:pPr>
+              <w:spacing w:line="276" w:lineRule="auto"/>
+              <w:jc w:val="both"/>
+              <w:rPr>
+                <w:rFonts w:ascii="Arial" w:cs="Arial" w:eastAsia="Arial" w:hAnsi="Arial"/>
+              </w:rPr>
+            </w:pPr>
+            <w:r>
+              <w:rPr>
+                <w:rFonts w:ascii="Arial" w:cs="Arial" w:eastAsia="Arial" w:hAnsi="Arial"/>
+                <w:rtl w:val="0"/>
+              </w:rPr>
+              <w:t xml:space="preserve">Ігноруються</w:t>
+            </w:r>
+          </w:p>
+        </w:tc>
+      </w:tr>
+      <w:tr>
+        <w:trPr>
+          <w:cantSplit w:val="0"/>
+          <w:trHeight w:val="525" w:hRule="atLeast"/>
+          <w:tblHeader w:val="0"/>
+        </w:trPr>
+        <w:tc>
+          <w:tcPr>
+            <w:tcBorders>
+              <w:top w:color="cccccc" w:space="0" w:sz="6" w:val="single"/>
+              <w:left w:color="000000" w:space="0" w:sz="6" w:val="single"/>
+              <w:bottom w:color="000000" w:space="0" w:sz="6" w:val="single"/>
+              <w:right w:color="000000" w:space="0" w:sz="6" w:val="single"/>
+            </w:tcBorders>
+            <w:tcMar>
+              <w:top w:w="40.0" w:type="dxa"/>
+              <w:left w:w="40.0" w:type="dxa"/>
+              <w:bottom w:w="40.0" w:type="dxa"/>
+              <w:right w:w="40.0" w:type="dxa"/>
+            </w:tcMar>
+            <w:vAlign w:val="bottom"/>
+          </w:tcPr>
+          <w:p>
+            <w:pPr>
+              <w:spacing w:line="276" w:lineRule="auto"/>
+              <w:jc w:val="both"/>
+              <w:rPr>
+                <w:rFonts w:ascii="Arial" w:cs="Arial" w:eastAsia="Arial" w:hAnsi="Arial"/>
+              </w:rPr>
+            </w:pPr>
+            <w:r>
+              <w:rPr>
+                <w:rFonts w:ascii="Arial" w:cs="Arial" w:eastAsia="Arial" w:hAnsi="Arial"/>
+                <w:b w:val="1"/>
+                <w:rtl w:val="0"/>
+              </w:rPr>
+              <w:t xml:space="preserve">Максимальна довжина назви файлу</w:t>
+            </w:r>
+            <w:r>
+              <w:rPr>
+                <w:rtl w:val="0"/>
+              </w:rPr>
+            </w:r>
+          </w:p>
+        </w:tc>
+        <w:tc>
+          <w:tcPr>
+            <w:tcBorders>
+              <w:top w:color="cccccc" w:space="0" w:sz="6" w:val="single"/>
+              <w:left w:color="cccccc" w:space="0" w:sz="6" w:val="single"/>
+              <w:bottom w:color="000000" w:space="0" w:sz="6" w:val="single"/>
+              <w:right w:color="000000" w:space="0" w:sz="6" w:val="single"/>
+            </w:tcBorders>
+            <w:tcMar>
+              <w:top w:w="40.0" w:type="dxa"/>
+              <w:left w:w="40.0" w:type="dxa"/>
+              <w:bottom w:w="40.0" w:type="dxa"/>
+              <w:right w:w="40.0" w:type="dxa"/>
+            </w:tcMar>
+            <w:vAlign w:val="bottom"/>
+          </w:tcPr>
+          <w:p>
+            <w:pPr>
+              <w:spacing w:line="276" w:lineRule="auto"/>
+              <w:jc w:val="both"/>
+              <w:rPr>
+                <w:rFonts w:ascii="Arial" w:cs="Arial" w:eastAsia="Arial" w:hAnsi="Arial"/>
+              </w:rPr>
+            </w:pPr>
+            <w:r>
+              <w:rPr>
+                <w:rFonts w:ascii="Arial" w:cs="Arial" w:eastAsia="Arial" w:hAnsi="Arial"/>
+                <w:rtl w:val="0"/>
+              </w:rPr>
+              <w:t xml:space="preserve">255 символів</w:t>
+            </w:r>
+          </w:p>
+        </w:tc>
+        <w:tc>
+          <w:tcPr>
+            <w:tcBorders>
+              <w:top w:color="cccccc" w:space="0" w:sz="6" w:val="single"/>
+              <w:left w:color="cccccc" w:space="0" w:sz="6" w:val="single"/>
+              <w:bottom w:color="000000" w:space="0" w:sz="6" w:val="single"/>
+              <w:right w:color="000000" w:space="0" w:sz="6" w:val="single"/>
+            </w:tcBorders>
+            <w:tcMar>
+              <w:top w:w="40.0" w:type="dxa"/>
+              <w:left w:w="40.0" w:type="dxa"/>
+              <w:bottom w:w="40.0" w:type="dxa"/>
+              <w:right w:w="40.0" w:type="dxa"/>
+            </w:tcMar>
+            <w:vAlign w:val="bottom"/>
+          </w:tcPr>
+          <w:p>
+            <w:pPr>
+              <w:spacing w:line="276" w:lineRule="auto"/>
+              <w:jc w:val="both"/>
+              <w:rPr>
+                <w:rFonts w:ascii="Arial" w:cs="Arial" w:eastAsia="Arial" w:hAnsi="Arial"/>
+              </w:rPr>
+            </w:pPr>
+            <w:r>
+              <w:rPr>
+                <w:rFonts w:ascii="Arial" w:cs="Arial" w:eastAsia="Arial" w:hAnsi="Arial"/>
+                <w:rtl w:val="0"/>
+              </w:rPr>
+              <w:t xml:space="preserve">255 символів (залежить від файлової системи)</w:t>
+            </w:r>
+          </w:p>
+        </w:tc>
+      </w:tr>
+    </w:tbl>
+    <w:p>
+      <w:pPr>
+        <w:spacing w:line="276" w:lineRule="auto"/>
+        <w:jc w:val="both"/>
+        <w:rPr>
+          <w:sz w:val="28"/>
+          <w:szCs w:val="28"/>
+        </w:rPr>
+      </w:pPr>
+      <w:r>
+        <w:rPr>
+          <w:rtl w:val="0"/>
+        </w:rPr>
+      </w:r>
+    </w:p>
+    <w:p>
+      <w:pPr>
+        <w:spacing w:line="276" w:lineRule="auto"/>
+        <w:jc w:val="both"/>
+        <w:rPr>
+          <w:b w:val="1"/>
+          <w:sz w:val="28"/>
+          <w:szCs w:val="28"/>
+        </w:rPr>
+      </w:pPr>
+      <w:r>
+        <w:rPr>
+          <w:b w:val="1"/>
+          <w:sz w:val="28"/>
+          <w:szCs w:val="28"/>
+          <w:rtl w:val="0"/>
+        </w:rPr>
+        <w:t xml:space="preserve">2. Розкрийте поняття FHS. Як даний стандарт використовується в контексті файлових систем?</w:t>
+      </w:r>
+    </w:p>
+    <w:p>
+      <w:pPr>
+        <w:spacing w:line="276" w:lineRule="auto"/>
+        <w:ind w:firstLine="720"/>
+        <w:jc w:val="both"/>
+        <w:rPr>
+          <w:sz w:val="28"/>
+          <w:szCs w:val="28"/>
+        </w:rPr>
+      </w:pPr>
+      <w:r>
+        <w:rPr>
+          <w:sz w:val="28"/>
+          <w:szCs w:val="28"/>
+          <w:rtl w:val="0"/>
+        </w:rPr>
+        <w:t xml:space="preserve">FHS is a standard that describes the generally accepted structure and location of files and directories in Unix-like operating systems. This standard facilitates the administration and use of systems by making them more unified and predictable. The main principles of FHS are a tree structure, directory hierarchy, standard names, symbolic and hard links.</w:t>
+      </w:r>
+    </w:p>
+    <w:p>
+      <w:pPr>
+        <w:spacing w:line="276" w:lineRule="auto"/>
+        <w:ind w:firstLine="720"/>
+        <w:jc w:val="both"/>
+        <w:rPr>
+          <w:sz w:val="28"/>
+          <w:szCs w:val="28"/>
+        </w:rPr>
+      </w:pPr>
+      <w:r>
+        <w:rPr>
+          <w:sz w:val="28"/>
+          <w:szCs w:val="28"/>
+          <w:rtl w:val="0"/>
+        </w:rPr>
+        <w:t xml:space="preserve">FHS is used in the context of file systems to unify the structure, providing a common structure for different Unix-like systems, making them more user and administrator friendly, simplify administration, making it easier to administer systems because the location and purpose of directories and files are clearly defined, and provide better compatibility between different Unix-like systems because software can expect to find certain files and directories in certain locations.</w:t>
+      </w:r>
+    </w:p>
+    <w:p>
+      <w:pPr>
+        <w:spacing w:line="276" w:lineRule="auto"/>
+        <w:ind w:firstLine="720"/>
+        <w:jc w:val="both"/>
+        <w:rPr>
+          <w:sz w:val="28"/>
+          <w:szCs w:val="28"/>
+        </w:rPr>
+      </w:pPr>
+      <w:r>
+        <w:rPr>
+          <w:rtl w:val="0"/>
+        </w:rPr>
+      </w:r>
+    </w:p>
+    <w:p>
+      <w:pPr>
+        <w:spacing w:line="276" w:lineRule="auto"/>
+        <w:jc w:val="both"/>
+        <w:rPr>
+          <w:b w:val="1"/>
+          <w:sz w:val="28"/>
+          <w:szCs w:val="28"/>
+        </w:rPr>
+      </w:pPr>
+      <w:r>
+        <w:rPr>
+          <w:b w:val="1"/>
+          <w:sz w:val="28"/>
+          <w:szCs w:val="28"/>
+          <w:rtl w:val="0"/>
+        </w:rPr>
+        <w:t xml:space="preserve">3. Перерахуйте основні команди для роботи з файлами та каталогами в Linux: створення, переміщення, копіювання, видалення.</w:t>
+      </w:r>
+    </w:p>
+    <w:p>
+      <w:pPr>
+        <w:spacing w:line="276" w:lineRule="auto"/>
+        <w:jc w:val="both"/>
+        <w:rPr>
+          <w:b w:val="1"/>
+          <w:sz w:val="28"/>
+          <w:szCs w:val="28"/>
+        </w:rPr>
+      </w:pPr>
+      <w:r>
+        <w:rPr>
+          <w:b w:val="1"/>
+          <w:sz w:val="28"/>
+          <w:szCs w:val="28"/>
+          <w:rtl w:val="0"/>
+        </w:rPr>
+        <w:t xml:space="preserve">Creation: </w:t>
+      </w:r>
+    </w:p>
+    <w:p>
+      <w:pPr>
+        <w:spacing w:line="276" w:lineRule="auto"/>
+        <w:jc w:val="both"/>
+        <w:rPr>
+          <w:sz w:val="28"/>
+          <w:szCs w:val="28"/>
+        </w:rPr>
+      </w:pPr>
+      <w:r>
+        <w:rPr>
+          <w:sz w:val="28"/>
+          <w:szCs w:val="28"/>
+          <w:rtl w:val="0"/>
+        </w:rPr>
+        <w:t xml:space="preserve">mkdir: create a new directory. </w:t>
+      </w:r>
+    </w:p>
+    <w:p>
+      <w:pPr>
+        <w:spacing w:line="276" w:lineRule="auto"/>
+        <w:jc w:val="both"/>
+        <w:rPr>
+          <w:sz w:val="28"/>
+          <w:szCs w:val="28"/>
+        </w:rPr>
+      </w:pPr>
+      <w:r>
+        <w:rPr>
+          <w:sz w:val="28"/>
+          <w:szCs w:val="28"/>
+          <w:rtl w:val="0"/>
+        </w:rPr>
+        <w:t xml:space="preserve">touch: creates a new empty file. </w:t>
+      </w:r>
+    </w:p>
+    <w:p>
+      <w:pPr>
+        <w:spacing w:line="276" w:lineRule="auto"/>
+        <w:jc w:val="both"/>
+        <w:rPr>
+          <w:b w:val="1"/>
+          <w:sz w:val="28"/>
+          <w:szCs w:val="28"/>
+        </w:rPr>
+      </w:pPr>
+      <w:r>
+        <w:rPr>
+          <w:b w:val="1"/>
+          <w:sz w:val="28"/>
+          <w:szCs w:val="28"/>
+          <w:rtl w:val="0"/>
+        </w:rPr>
+        <w:t xml:space="preserve">Move: </w:t>
+      </w:r>
+    </w:p>
+    <w:p>
+      <w:pPr>
+        <w:spacing w:line="276" w:lineRule="auto"/>
+        <w:jc w:val="both"/>
+        <w:rPr>
+          <w:sz w:val="28"/>
+          <w:szCs w:val="28"/>
+        </w:rPr>
+      </w:pPr>
+      <w:r>
+        <w:rPr>
+          <w:sz w:val="28"/>
+          <w:szCs w:val="28"/>
+          <w:rtl w:val="0"/>
+        </w:rPr>
+        <w:t xml:space="preserve">mv: moves a file or directory. </w:t>
+      </w:r>
+    </w:p>
+    <w:p>
+      <w:pPr>
+        <w:spacing w:line="276" w:lineRule="auto"/>
+        <w:jc w:val="both"/>
+        <w:rPr>
+          <w:b w:val="1"/>
+          <w:sz w:val="28"/>
+          <w:szCs w:val="28"/>
+        </w:rPr>
+      </w:pPr>
+      <w:r>
+        <w:rPr>
+          <w:b w:val="1"/>
+          <w:sz w:val="28"/>
+          <w:szCs w:val="28"/>
+          <w:rtl w:val="0"/>
+        </w:rPr>
+        <w:t xml:space="preserve">Copy: </w:t>
+      </w:r>
+    </w:p>
+    <w:p>
+      <w:pPr>
+        <w:spacing w:line="276" w:lineRule="auto"/>
+        <w:jc w:val="both"/>
+        <w:rPr>
+          <w:sz w:val="28"/>
+          <w:szCs w:val="28"/>
+        </w:rPr>
+      </w:pPr>
+      <w:r>
+        <w:rPr>
+          <w:sz w:val="28"/>
+          <w:szCs w:val="28"/>
+          <w:rtl w:val="0"/>
+        </w:rPr>
+        <w:t xml:space="preserve">cp: copies a file or directory. </w:t>
+      </w:r>
+    </w:p>
+    <w:p>
+      <w:pPr>
+        <w:spacing w:line="276" w:lineRule="auto"/>
+        <w:jc w:val="both"/>
+        <w:rPr>
+          <w:b w:val="1"/>
+          <w:sz w:val="28"/>
+          <w:szCs w:val="28"/>
+        </w:rPr>
+      </w:pPr>
+      <w:r>
+        <w:rPr>
+          <w:b w:val="1"/>
+          <w:sz w:val="28"/>
+          <w:szCs w:val="28"/>
+          <w:rtl w:val="0"/>
+        </w:rPr>
+        <w:t xml:space="preserve">Delete: </w:t>
+      </w:r>
+    </w:p>
+    <w:p>
+      <w:pPr>
+        <w:spacing w:line="276" w:lineRule="auto"/>
+        <w:jc w:val="both"/>
+        <w:rPr>
+          <w:sz w:val="28"/>
+          <w:szCs w:val="28"/>
+        </w:rPr>
+      </w:pPr>
+      <w:r>
+        <w:rPr>
+          <w:sz w:val="28"/>
+          <w:szCs w:val="28"/>
+          <w:rtl w:val="0"/>
+        </w:rPr>
+        <w:t xml:space="preserve">rm: removes a file. </w:t>
+      </w:r>
+    </w:p>
+    <w:p>
+      <w:pPr>
+        <w:spacing w:line="276" w:lineRule="auto"/>
+        <w:jc w:val="both"/>
+        <w:rPr>
+          <w:sz w:val="28"/>
+          <w:szCs w:val="28"/>
+        </w:rPr>
+      </w:pPr>
+      <w:r>
+        <w:rPr>
+          <w:sz w:val="28"/>
+          <w:szCs w:val="28"/>
+          <w:rtl w:val="0"/>
+        </w:rPr>
+        <w:t xml:space="preserve">rmdir: delete an empty directory. </w:t>
+      </w:r>
+    </w:p>
+    <w:p>
+      <w:pPr>
+        <w:spacing w:line="276" w:lineRule="auto"/>
+        <w:jc w:val="both"/>
+        <w:rPr>
+          <w:b w:val="1"/>
+          <w:sz w:val="28"/>
+          <w:szCs w:val="28"/>
+        </w:rPr>
+      </w:pPr>
+      <w:r>
+        <w:rPr>
+          <w:b w:val="1"/>
+          <w:sz w:val="28"/>
+          <w:szCs w:val="28"/>
+          <w:rtl w:val="0"/>
+        </w:rPr>
+        <w:t xml:space="preserve">Additional commands: </w:t>
+      </w:r>
+    </w:p>
+    <w:p>
+      <w:pPr>
+        <w:spacing w:line="276" w:lineRule="auto"/>
+        <w:jc w:val="both"/>
+        <w:rPr>
+          <w:sz w:val="28"/>
+          <w:szCs w:val="28"/>
+        </w:rPr>
+      </w:pPr>
+      <w:r>
+        <w:rPr>
+          <w:sz w:val="28"/>
+          <w:szCs w:val="28"/>
+          <w:rtl w:val="0"/>
+        </w:rPr>
+        <w:t xml:space="preserve">ls: view the contents of a directory. </w:t>
+      </w:r>
+    </w:p>
+    <w:p>
+      <w:pPr>
+        <w:spacing w:line="276" w:lineRule="auto"/>
+        <w:jc w:val="both"/>
+        <w:rPr>
+          <w:sz w:val="28"/>
+          <w:szCs w:val="28"/>
+        </w:rPr>
+      </w:pPr>
+      <w:r>
+        <w:rPr>
+          <w:sz w:val="28"/>
+          <w:szCs w:val="28"/>
+          <w:rtl w:val="0"/>
+        </w:rPr>
+        <w:t xml:space="preserve">cd: change the current directory. </w:t>
+      </w:r>
+    </w:p>
+    <w:p>
+      <w:pPr>
+        <w:spacing w:line="276" w:lineRule="auto"/>
+        <w:jc w:val="both"/>
+        <w:rPr>
+          <w:sz w:val="28"/>
+          <w:szCs w:val="28"/>
+        </w:rPr>
+      </w:pPr>
+      <w:r>
+        <w:rPr>
+          <w:sz w:val="28"/>
+          <w:szCs w:val="28"/>
+          <w:rtl w:val="0"/>
+        </w:rPr>
+        <w:t xml:space="preserve">pwd: prints the current directory.</w:t>
+      </w:r>
+    </w:p>
+    <w:p>
+      <w:pPr>
+        <w:spacing w:line="276" w:lineRule="auto"/>
+        <w:jc w:val="both"/>
+        <w:rPr>
+          <w:sz w:val="28"/>
+          <w:szCs w:val="28"/>
+        </w:rPr>
+      </w:pPr>
+      <w:r>
+        <w:rPr>
+          <w:sz w:val="28"/>
+          <w:szCs w:val="28"/>
+          <w:rtl w:val="0"/>
+        </w:rPr>
+        <w:t xml:space="preserve">man: get help information about the command.</w:t>
+      </w:r>
+    </w:p>
+    <w:p>
+      <w:pPr>
+        <w:spacing w:line="276" w:lineRule="auto"/>
+        <w:jc w:val="both"/>
+        <w:rPr>
+          <w:sz w:val="28"/>
+          <w:szCs w:val="28"/>
+        </w:rPr>
+      </w:pPr>
       <w:r>
         <w:rPr>
           <w:rtl w:val="0"/>
@@ -1459,6 +4287,32 @@
       <w:sz w:val="48"/>
       <w:szCs w:val="48"/>
     </w:rPr>
+  </w:style>
+  <w:style w:type="table" w:styleId="Table1">
+    <w:basedOn w:val="TableNormal"/>
+    <w:tblPr>
+      <w:tblStyleRowBandSize w:val="1"/>
+      <w:tblStyleColBandSize w:val="1"/>
+      <w:tblCellMar>
+        <w:top w:w="100.0" w:type="dxa"/>
+        <w:left w:w="100.0" w:type="dxa"/>
+        <w:bottom w:w="100.0" w:type="dxa"/>
+        <w:right w:w="100.0" w:type="dxa"/>
+      </w:tblCellMar>
+    </w:tblPr>
+  </w:style>
+  <w:style w:type="table" w:styleId="Table2">
+    <w:basedOn w:val="TableNormal"/>
+    <w:tblPr>
+      <w:tblStyleRowBandSize w:val="1"/>
+      <w:tblStyleColBandSize w:val="1"/>
+      <w:tblCellMar>
+        <w:top w:w="100.0" w:type="dxa"/>
+        <w:left w:w="100.0" w:type="dxa"/>
+        <w:bottom w:w="100.0" w:type="dxa"/>
+        <w:right w:w="100.0" w:type="dxa"/>
+      </w:tblCellMar>
+    </w:tblPr>
   </w:style>
 </w:styles>
 </file>

</xml_diff>